<commit_message>
save changes before swaping out the Menu_FolderGroup_Combobox_0
</commit_message>
<xml_diff>
--- a/Osprey/Osprey Notes.docx
+++ b/Osprey/Osprey Notes.docx
@@ -2,6 +2,453 @@
 <file path=word/document.xml><?xml version="1.0" encoding="utf-8"?>
 <w:document xmlns:wpc="http://schemas.microsoft.com/office/word/2010/wordprocessingCanvas" xmlns:cx="http://schemas.microsoft.com/office/drawing/2014/chartex" xmlns:cx1="http://schemas.microsoft.com/office/drawing/2015/9/8/chartex" xmlns:cx2="http://schemas.microsoft.com/office/drawing/2015/10/21/chartex" xmlns:cx3="http://schemas.microsoft.com/office/drawing/2016/5/9/chartex" xmlns:cx4="http://schemas.microsoft.com/office/drawing/2016/5/10/chartex" xmlns:cx5="http://schemas.microsoft.com/office/drawing/2016/5/11/chartex" xmlns:cx6="http://schemas.microsoft.com/office/drawing/2016/5/12/chartex" xmlns:cx7="http://schemas.microsoft.com/office/drawing/2016/5/13/chartex" xmlns:cx8="http://schemas.microsoft.com/office/drawing/2016/5/14/chartex" xmlns:mc="http://schemas.openxmlformats.org/markup-compatibility/2006" xmlns:aink="http://schemas.microsoft.com/office/drawing/2016/ink" xmlns:am3d="http://schemas.microsoft.com/office/drawing/2017/model3d" xmlns:o="urn:schemas-microsoft-com:office:office" xmlns:r="http://schemas.openxmlformats.org/officeDocument/2006/relationships" xmlns:m="http://schemas.openxmlformats.org/officeDocument/2006/math" xmlns:v="urn:schemas-microsoft-com:vml" xmlns:wp14="http://schemas.microsoft.com/office/word/2010/wordprocessingDrawing" xmlns:wp="http://schemas.openxmlformats.org/drawingml/2006/wordprocessingDrawing" xmlns:w10="urn:schemas-microsoft-com:office:word" xmlns:w="http://schemas.openxmlformats.org/wordprocessingml/2006/main" xmlns:w14="http://schemas.microsoft.com/office/word/2010/wordml" xmlns:w15="http://schemas.microsoft.com/office/word/2012/wordml" xmlns:w16cex="http://schemas.microsoft.com/office/word/2018/wordml/cex" xmlns:w16cid="http://schemas.microsoft.com/office/word/2016/wordml/cid" xmlns:w16="http://schemas.microsoft.com/office/word/2018/wordml" xmlns:w16sdtdh="http://schemas.microsoft.com/office/word/2020/wordml/sdtdatahash" xmlns:w16se="http://schemas.microsoft.com/office/word/2015/wordml/symex" xmlns:wpg="http://schemas.microsoft.com/office/word/2010/wordprocessingGroup" xmlns:wpi="http://schemas.microsoft.com/office/word/2010/wordprocessingInk" xmlns:wne="http://schemas.microsoft.com/office/word/2006/wordml" xmlns:wps="http://schemas.microsoft.com/office/word/2010/wordprocessingShape" mc:Ignorable="w14 w15 w16se w16cid w16 w16cex w16sdtdh wp14">
   <w:body>
+    <w:p>
+      <w:r>
+        <w:t>3/26/2022</w:t>
+      </w:r>
+    </w:p>
+    <w:p>
+      <w:pPr>
+        <w:autoSpaceDE w:val="0"/>
+        <w:autoSpaceDN w:val="0"/>
+        <w:adjustRightInd w:val="0"/>
+        <w:spacing w:after="0" w:line="240" w:lineRule="auto"/>
+        <w:rPr>
+          <w:rFonts w:ascii="Consolas" w:hAnsi="Consolas" w:cs="Consolas"/>
+          <w:sz w:val="19"/>
+          <w:szCs w:val="19"/>
+        </w:rPr>
+      </w:pPr>
+      <w:proofErr w:type="spellStart"/>
+      <w:r>
+        <w:rPr>
+          <w:rFonts w:ascii="Consolas" w:hAnsi="Consolas" w:cs="Consolas"/>
+          <w:sz w:val="19"/>
+          <w:szCs w:val="19"/>
+        </w:rPr>
+        <w:t>util_SetCurrentFolderGroupName</w:t>
+      </w:r>
+      <w:proofErr w:type="spellEnd"/>
+      <w:r>
+        <w:rPr>
+          <w:rFonts w:ascii="Consolas" w:hAnsi="Consolas" w:cs="Consolas"/>
+          <w:sz w:val="19"/>
+          <w:szCs w:val="19"/>
+        </w:rPr>
+        <w:t>(</w:t>
+      </w:r>
+      <w:proofErr w:type="spellStart"/>
+      <w:r>
+        <w:rPr>
+          <w:rFonts w:ascii="Consolas" w:hAnsi="Consolas" w:cs="Consolas"/>
+          <w:sz w:val="19"/>
+          <w:szCs w:val="19"/>
+        </w:rPr>
+        <w:t>savedFolderTeam</w:t>
+      </w:r>
+      <w:proofErr w:type="spellEnd"/>
+      <w:r>
+        <w:rPr>
+          <w:rFonts w:ascii="Consolas" w:hAnsi="Consolas" w:cs="Consolas"/>
+          <w:sz w:val="19"/>
+          <w:szCs w:val="19"/>
+        </w:rPr>
+        <w:t>);</w:t>
+      </w:r>
+    </w:p>
+    <w:p/>
+    <w:p>
+      <w:r>
+        <w:t xml:space="preserve">Pasting an address in the child window, &lt;Enter&gt;, does not add the address to the </w:t>
+      </w:r>
+      <w:proofErr w:type="spellStart"/>
+      <w:r>
+        <w:t>titlebar</w:t>
+      </w:r>
+      <w:proofErr w:type="spellEnd"/>
+      <w:r>
+        <w:t xml:space="preserve"> (</w:t>
+      </w:r>
+      <w:proofErr w:type="spellStart"/>
+      <w:r>
+        <w:t>Form.Text</w:t>
+      </w:r>
+      <w:proofErr w:type="spellEnd"/>
+      <w:r>
+        <w:t>).</w:t>
+      </w:r>
+    </w:p>
+    <w:p>
+      <w:r>
+        <w:rPr>
+          <w:noProof/>
+        </w:rPr>
+        <w:drawing>
+          <wp:inline distT="0" distB="0" distL="0" distR="0" wp14:anchorId="3EBC08AE" wp14:editId="4EA5D4F9">
+            <wp:extent cx="2876951" cy="1238423"/>
+            <wp:effectExtent l="0" t="0" r="0" b="0"/>
+            <wp:docPr id="1" name="Picture 1" descr="Graphical user interface, text, application&#10;&#10;Description automatically generated"/>
+            <wp:cNvGraphicFramePr>
+              <a:graphicFrameLocks xmlns:a="http://schemas.openxmlformats.org/drawingml/2006/main" noChangeAspect="1"/>
+            </wp:cNvGraphicFramePr>
+            <a:graphic xmlns:a="http://schemas.openxmlformats.org/drawingml/2006/main">
+              <a:graphicData uri="http://schemas.openxmlformats.org/drawingml/2006/picture">
+                <pic:pic xmlns:pic="http://schemas.openxmlformats.org/drawingml/2006/picture">
+                  <pic:nvPicPr>
+                    <pic:cNvPr id="1" name="Picture 1" descr="Graphical user interface, text, application&#10;&#10;Description automatically generated"/>
+                    <pic:cNvPicPr/>
+                  </pic:nvPicPr>
+                  <pic:blipFill>
+                    <a:blip r:embed="rId5"/>
+                    <a:stretch>
+                      <a:fillRect/>
+                    </a:stretch>
+                  </pic:blipFill>
+                  <pic:spPr>
+                    <a:xfrm>
+                      <a:off x="0" y="0"/>
+                      <a:ext cx="2876951" cy="1238423"/>
+                    </a:xfrm>
+                    <a:prstGeom prst="rect">
+                      <a:avLst/>
+                    </a:prstGeom>
+                  </pic:spPr>
+                </pic:pic>
+              </a:graphicData>
+            </a:graphic>
+          </wp:inline>
+        </w:drawing>
+      </w:r>
+    </w:p>
+    <w:p/>
+    <w:tbl>
+      <w:tblPr>
+        <w:tblStyle w:val="TableGrid"/>
+        <w:tblW w:w="0" w:type="auto"/>
+        <w:tblLook w:val="04A0" w:firstRow="1" w:lastRow="0" w:firstColumn="1" w:lastColumn="0" w:noHBand="0" w:noVBand="1"/>
+      </w:tblPr>
+      <w:tblGrid>
+        <w:gridCol w:w="8635"/>
+        <w:gridCol w:w="8635"/>
+      </w:tblGrid>
+      <w:tr>
+        <w:tc>
+          <w:tcPr>
+            <w:tcW w:w="8635" w:type="dxa"/>
+          </w:tcPr>
+          <w:p>
+            <w:r>
+              <w:t>Creating a new data file. Add folder group button is disabled.</w:t>
+            </w:r>
+          </w:p>
+          <w:p>
+            <w:r>
+              <w:t>Select menu item is disabled (probably appropriate.)</w:t>
+            </w:r>
+          </w:p>
+          <w:p/>
+          <w:p/>
+        </w:tc>
+        <w:tc>
+          <w:tcPr>
+            <w:tcW w:w="8635" w:type="dxa"/>
+          </w:tcPr>
+          <w:p/>
+        </w:tc>
+      </w:tr>
+      <w:tr>
+        <w:tc>
+          <w:tcPr>
+            <w:tcW w:w="8635" w:type="dxa"/>
+          </w:tcPr>
+          <w:p>
+            <w:pPr>
+              <w:rPr>
+                <w:b/>
+                <w:bCs/>
+              </w:rPr>
+            </w:pPr>
+            <w:r>
+              <w:rPr>
+                <w:b/>
+                <w:bCs/>
+                <w:noProof/>
+              </w:rPr>
+              <w:drawing>
+                <wp:inline distT="0" distB="0" distL="0" distR="0" wp14:anchorId="1E6252BF" wp14:editId="3D0D2508">
+                  <wp:extent cx="5210902" cy="2172003"/>
+                  <wp:effectExtent l="0" t="0" r="8890" b="0"/>
+                  <wp:docPr id="3" name="Picture 3"/>
+                  <wp:cNvGraphicFramePr>
+                    <a:graphicFrameLocks xmlns:a="http://schemas.openxmlformats.org/drawingml/2006/main" noChangeAspect="1"/>
+                  </wp:cNvGraphicFramePr>
+                  <a:graphic xmlns:a="http://schemas.openxmlformats.org/drawingml/2006/main">
+                    <a:graphicData uri="http://schemas.openxmlformats.org/drawingml/2006/picture">
+                      <pic:pic xmlns:pic="http://schemas.openxmlformats.org/drawingml/2006/picture">
+                        <pic:nvPicPr>
+                          <pic:cNvPr id="1" name=""/>
+                          <pic:cNvPicPr/>
+                        </pic:nvPicPr>
+                        <pic:blipFill>
+                          <a:blip r:embed="rId6"/>
+                          <a:stretch>
+                            <a:fillRect/>
+                          </a:stretch>
+                        </pic:blipFill>
+                        <pic:spPr>
+                          <a:xfrm>
+                            <a:off x="0" y="0"/>
+                            <a:ext cx="5210902" cy="2172003"/>
+                          </a:xfrm>
+                          <a:prstGeom prst="rect">
+                            <a:avLst/>
+                          </a:prstGeom>
+                        </pic:spPr>
+                      </pic:pic>
+                    </a:graphicData>
+                  </a:graphic>
+                </wp:inline>
+              </w:drawing>
+            </w:r>
+          </w:p>
+        </w:tc>
+        <w:tc>
+          <w:tcPr>
+            <w:tcW w:w="8635" w:type="dxa"/>
+          </w:tcPr>
+          <w:p>
+            <w:r>
+              <w:t>Close app.</w:t>
+            </w:r>
+          </w:p>
+          <w:p>
+            <w:r>
+              <w:t>Delete all data files.</w:t>
+            </w:r>
+          </w:p>
+          <w:p>
+            <w:r>
+              <w:t>Launch app. See the default OspreyData.xml created.</w:t>
+            </w:r>
+          </w:p>
+          <w:p>
+            <w:r>
+              <w:t>Create New file</w:t>
+            </w:r>
+          </w:p>
+          <w:p>
+            <w:r>
+              <w:t>Create new folder group.</w:t>
+            </w:r>
+          </w:p>
+          <w:p>
+            <w:r>
+              <w:t>Results: Note the error.</w:t>
+            </w:r>
+          </w:p>
+        </w:tc>
+      </w:tr>
+      <w:tr>
+        <w:tc>
+          <w:tcPr>
+            <w:tcW w:w="8635" w:type="dxa"/>
+          </w:tcPr>
+          <w:p/>
+          <w:p>
+            <w:r>
+              <w:lastRenderedPageBreak/>
+              <w:t xml:space="preserve">Pasting an address in the child window, &lt;Enter&gt;, does not add the address to the </w:t>
+            </w:r>
+            <w:proofErr w:type="spellStart"/>
+            <w:r>
+              <w:t>titlebar</w:t>
+            </w:r>
+            <w:proofErr w:type="spellEnd"/>
+            <w:r>
+              <w:t xml:space="preserve"> (</w:t>
+            </w:r>
+            <w:proofErr w:type="spellStart"/>
+            <w:r>
+              <w:t>Form.Text</w:t>
+            </w:r>
+            <w:proofErr w:type="spellEnd"/>
+            <w:r>
+              <w:t>).</w:t>
+            </w:r>
+          </w:p>
+          <w:p>
+            <w:r>
+              <w:rPr>
+                <w:noProof/>
+              </w:rPr>
+              <w:drawing>
+                <wp:inline distT="0" distB="0" distL="0" distR="0" wp14:anchorId="309379FB" wp14:editId="24BB723E">
+                  <wp:extent cx="2876951" cy="1238423"/>
+                  <wp:effectExtent l="0" t="0" r="0" b="0"/>
+                  <wp:docPr id="4" name="Picture 4" descr="Graphical user interface, text, application&#10;&#10;Description automatically generated"/>
+                  <wp:cNvGraphicFramePr>
+                    <a:graphicFrameLocks xmlns:a="http://schemas.openxmlformats.org/drawingml/2006/main" noChangeAspect="1"/>
+                  </wp:cNvGraphicFramePr>
+                  <a:graphic xmlns:a="http://schemas.openxmlformats.org/drawingml/2006/main">
+                    <a:graphicData uri="http://schemas.openxmlformats.org/drawingml/2006/picture">
+                      <pic:pic xmlns:pic="http://schemas.openxmlformats.org/drawingml/2006/picture">
+                        <pic:nvPicPr>
+                          <pic:cNvPr id="1" name="Picture 1" descr="Graphical user interface, text, application&#10;&#10;Description automatically generated"/>
+                          <pic:cNvPicPr/>
+                        </pic:nvPicPr>
+                        <pic:blipFill>
+                          <a:blip r:embed="rId5"/>
+                          <a:stretch>
+                            <a:fillRect/>
+                          </a:stretch>
+                        </pic:blipFill>
+                        <pic:spPr>
+                          <a:xfrm>
+                            <a:off x="0" y="0"/>
+                            <a:ext cx="2876951" cy="1238423"/>
+                          </a:xfrm>
+                          <a:prstGeom prst="rect">
+                            <a:avLst/>
+                          </a:prstGeom>
+                        </pic:spPr>
+                      </pic:pic>
+                    </a:graphicData>
+                  </a:graphic>
+                </wp:inline>
+              </w:drawing>
+            </w:r>
+          </w:p>
+          <w:p/>
+        </w:tc>
+        <w:tc>
+          <w:tcPr>
+            <w:tcW w:w="8635" w:type="dxa"/>
+          </w:tcPr>
+          <w:p/>
+        </w:tc>
+      </w:tr>
+      <w:tr>
+        <w:tc>
+          <w:tcPr>
+            <w:tcW w:w="8635" w:type="dxa"/>
+          </w:tcPr>
+          <w:p/>
+        </w:tc>
+        <w:tc>
+          <w:tcPr>
+            <w:tcW w:w="8635" w:type="dxa"/>
+          </w:tcPr>
+          <w:p/>
+        </w:tc>
+      </w:tr>
+      <w:tr>
+        <w:tc>
+          <w:tcPr>
+            <w:tcW w:w="8635" w:type="dxa"/>
+          </w:tcPr>
+          <w:p/>
+        </w:tc>
+        <w:tc>
+          <w:tcPr>
+            <w:tcW w:w="8635" w:type="dxa"/>
+          </w:tcPr>
+          <w:p/>
+        </w:tc>
+      </w:tr>
+      <w:tr>
+        <w:tc>
+          <w:tcPr>
+            <w:tcW w:w="8635" w:type="dxa"/>
+          </w:tcPr>
+          <w:p/>
+        </w:tc>
+        <w:tc>
+          <w:tcPr>
+            <w:tcW w:w="8635" w:type="dxa"/>
+          </w:tcPr>
+          <w:p/>
+        </w:tc>
+      </w:tr>
+      <w:tr>
+        <w:tc>
+          <w:tcPr>
+            <w:tcW w:w="8635" w:type="dxa"/>
+          </w:tcPr>
+          <w:p/>
+        </w:tc>
+        <w:tc>
+          <w:tcPr>
+            <w:tcW w:w="8635" w:type="dxa"/>
+          </w:tcPr>
+          <w:p/>
+        </w:tc>
+      </w:tr>
+      <w:tr>
+        <w:tc>
+          <w:tcPr>
+            <w:tcW w:w="8635" w:type="dxa"/>
+          </w:tcPr>
+          <w:p/>
+        </w:tc>
+        <w:tc>
+          <w:tcPr>
+            <w:tcW w:w="8635" w:type="dxa"/>
+          </w:tcPr>
+          <w:p/>
+        </w:tc>
+      </w:tr>
+    </w:tbl>
+    <w:p/>
+    <w:p>
+      <w:r>
+        <w:tab/>
+        <w:t>As you are adding child windows to the folder group, the View selection is set to [Tile Vertical]. This should be cleared while adding widows because the new child windows popup in the center, not vertically tiled.</w:t>
+      </w:r>
+    </w:p>
+    <w:p>
+      <w:r>
+        <w:rPr>
+          <w:noProof/>
+        </w:rPr>
+        <w:lastRenderedPageBreak/>
+        <w:drawing>
+          <wp:inline distT="0" distB="0" distL="0" distR="0" wp14:anchorId="141000AF" wp14:editId="44F706E6">
+            <wp:extent cx="7678222" cy="3191320"/>
+            <wp:effectExtent l="0" t="0" r="0" b="9525"/>
+            <wp:docPr id="2" name="Picture 2" descr="Graphical user interface, text, application, email&#10;&#10;Description automatically generated"/>
+            <wp:cNvGraphicFramePr>
+              <a:graphicFrameLocks xmlns:a="http://schemas.openxmlformats.org/drawingml/2006/main" noChangeAspect="1"/>
+            </wp:cNvGraphicFramePr>
+            <a:graphic xmlns:a="http://schemas.openxmlformats.org/drawingml/2006/main">
+              <a:graphicData uri="http://schemas.openxmlformats.org/drawingml/2006/picture">
+                <pic:pic xmlns:pic="http://schemas.openxmlformats.org/drawingml/2006/picture">
+                  <pic:nvPicPr>
+                    <pic:cNvPr id="2" name="Picture 2" descr="Graphical user interface, text, application, email&#10;&#10;Description automatically generated"/>
+                    <pic:cNvPicPr/>
+                  </pic:nvPicPr>
+                  <pic:blipFill>
+                    <a:blip r:embed="rId7"/>
+                    <a:stretch>
+                      <a:fillRect/>
+                    </a:stretch>
+                  </pic:blipFill>
+                  <pic:spPr>
+                    <a:xfrm>
+                      <a:off x="0" y="0"/>
+                      <a:ext cx="7678222" cy="3191320"/>
+                    </a:xfrm>
+                    <a:prstGeom prst="rect">
+                      <a:avLst/>
+                    </a:prstGeom>
+                  </pic:spPr>
+                </pic:pic>
+              </a:graphicData>
+            </a:graphic>
+          </wp:inline>
+        </w:drawing>
+      </w:r>
+    </w:p>
+    <w:p/>
     <w:p>
       <w:r>
         <w:t>Test cases</w:t>
@@ -213,6 +660,119 @@
 <file path=word/numbering.xml><?xml version="1.0" encoding="utf-8"?>
 <w:numbering xmlns:wpc="http://schemas.microsoft.com/office/word/2010/wordprocessingCanvas" xmlns:cx="http://schemas.microsoft.com/office/drawing/2014/chartex" xmlns:cx1="http://schemas.microsoft.com/office/drawing/2015/9/8/chartex" xmlns:cx2="http://schemas.microsoft.com/office/drawing/2015/10/21/chartex" xmlns:cx3="http://schemas.microsoft.com/office/drawing/2016/5/9/chartex" xmlns:cx4="http://schemas.microsoft.com/office/drawing/2016/5/10/chartex" xmlns:cx5="http://schemas.microsoft.com/office/drawing/2016/5/11/chartex" xmlns:cx6="http://schemas.microsoft.com/office/drawing/2016/5/12/chartex" xmlns:cx7="http://schemas.microsoft.com/office/drawing/2016/5/13/chartex" xmlns:cx8="http://schemas.microsoft.com/office/drawing/2016/5/14/chartex" xmlns:mc="http://schemas.openxmlformats.org/markup-compatibility/2006" xmlns:aink="http://schemas.microsoft.com/office/drawing/2016/ink" xmlns:am3d="http://schemas.microsoft.com/office/drawing/2017/model3d" xmlns:o="urn:schemas-microsoft-com:office:office" xmlns:r="http://schemas.openxmlformats.org/officeDocument/2006/relationships" xmlns:m="http://schemas.openxmlformats.org/officeDocument/2006/math" xmlns:v="urn:schemas-microsoft-com:vml" xmlns:wp14="http://schemas.microsoft.com/office/word/2010/wordprocessingDrawing" xmlns:wp="http://schemas.openxmlformats.org/drawingml/2006/wordprocessingDrawing" xmlns:w10="urn:schemas-microsoft-com:office:word" xmlns:w="http://schemas.openxmlformats.org/wordprocessingml/2006/main" xmlns:w14="http://schemas.microsoft.com/office/word/2010/wordml" xmlns:w15="http://schemas.microsoft.com/office/word/2012/wordml" xmlns:w16cex="http://schemas.microsoft.com/office/word/2018/wordml/cex" xmlns:w16cid="http://schemas.microsoft.com/office/word/2016/wordml/cid" xmlns:w16="http://schemas.microsoft.com/office/word/2018/wordml" xmlns:w16sdtdh="http://schemas.microsoft.com/office/word/2020/wordml/sdtdatahash" xmlns:w16se="http://schemas.microsoft.com/office/word/2015/wordml/symex" xmlns:wpg="http://schemas.microsoft.com/office/word/2010/wordprocessingGroup" xmlns:wpi="http://schemas.microsoft.com/office/word/2010/wordprocessingInk" xmlns:wne="http://schemas.microsoft.com/office/word/2006/wordml" xmlns:wps="http://schemas.microsoft.com/office/word/2010/wordprocessingShape" mc:Ignorable="w14 w15 w16se w16cid w16 w16cex w16sdtdh wp14">
   <w:abstractNum w:abstractNumId="0" w15:restartNumberingAfterBreak="0">
+    <w:nsid w:val="0138663E"/>
+    <w:multiLevelType w:val="hybridMultilevel"/>
+    <w:tmpl w:val="49E4185C"/>
+    <w:lvl w:ilvl="0" w:tplc="BB86A32E">
+      <w:start w:val="1"/>
+      <w:numFmt w:val="bullet"/>
+      <w:lvlText w:val=""/>
+      <w:lvlJc w:val="left"/>
+      <w:pPr>
+        <w:ind w:left="720" w:hanging="360"/>
+      </w:pPr>
+      <w:rPr>
+        <w:rFonts w:ascii="Wingdings" w:hAnsi="Wingdings" w:hint="default"/>
+      </w:rPr>
+    </w:lvl>
+    <w:lvl w:ilvl="1" w:tplc="FFFFFFFF" w:tentative="1">
+      <w:start w:val="1"/>
+      <w:numFmt w:val="bullet"/>
+      <w:lvlText w:val="o"/>
+      <w:lvlJc w:val="left"/>
+      <w:pPr>
+        <w:ind w:left="1440" w:hanging="360"/>
+      </w:pPr>
+      <w:rPr>
+        <w:rFonts w:ascii="Courier New" w:hAnsi="Courier New" w:cs="Courier New" w:hint="default"/>
+      </w:rPr>
+    </w:lvl>
+    <w:lvl w:ilvl="2" w:tplc="FFFFFFFF" w:tentative="1">
+      <w:start w:val="1"/>
+      <w:numFmt w:val="bullet"/>
+      <w:lvlText w:val=""/>
+      <w:lvlJc w:val="left"/>
+      <w:pPr>
+        <w:ind w:left="2160" w:hanging="360"/>
+      </w:pPr>
+      <w:rPr>
+        <w:rFonts w:ascii="Wingdings" w:hAnsi="Wingdings" w:hint="default"/>
+      </w:rPr>
+    </w:lvl>
+    <w:lvl w:ilvl="3" w:tplc="FFFFFFFF" w:tentative="1">
+      <w:start w:val="1"/>
+      <w:numFmt w:val="bullet"/>
+      <w:lvlText w:val=""/>
+      <w:lvlJc w:val="left"/>
+      <w:pPr>
+        <w:ind w:left="2880" w:hanging="360"/>
+      </w:pPr>
+      <w:rPr>
+        <w:rFonts w:ascii="Symbol" w:hAnsi="Symbol" w:hint="default"/>
+      </w:rPr>
+    </w:lvl>
+    <w:lvl w:ilvl="4" w:tplc="FFFFFFFF" w:tentative="1">
+      <w:start w:val="1"/>
+      <w:numFmt w:val="bullet"/>
+      <w:lvlText w:val="o"/>
+      <w:lvlJc w:val="left"/>
+      <w:pPr>
+        <w:ind w:left="3600" w:hanging="360"/>
+      </w:pPr>
+      <w:rPr>
+        <w:rFonts w:ascii="Courier New" w:hAnsi="Courier New" w:cs="Courier New" w:hint="default"/>
+      </w:rPr>
+    </w:lvl>
+    <w:lvl w:ilvl="5" w:tplc="FFFFFFFF" w:tentative="1">
+      <w:start w:val="1"/>
+      <w:numFmt w:val="bullet"/>
+      <w:lvlText w:val=""/>
+      <w:lvlJc w:val="left"/>
+      <w:pPr>
+        <w:ind w:left="4320" w:hanging="360"/>
+      </w:pPr>
+      <w:rPr>
+        <w:rFonts w:ascii="Wingdings" w:hAnsi="Wingdings" w:hint="default"/>
+      </w:rPr>
+    </w:lvl>
+    <w:lvl w:ilvl="6" w:tplc="FFFFFFFF" w:tentative="1">
+      <w:start w:val="1"/>
+      <w:numFmt w:val="bullet"/>
+      <w:lvlText w:val=""/>
+      <w:lvlJc w:val="left"/>
+      <w:pPr>
+        <w:ind w:left="5040" w:hanging="360"/>
+      </w:pPr>
+      <w:rPr>
+        <w:rFonts w:ascii="Symbol" w:hAnsi="Symbol" w:hint="default"/>
+      </w:rPr>
+    </w:lvl>
+    <w:lvl w:ilvl="7" w:tplc="FFFFFFFF" w:tentative="1">
+      <w:start w:val="1"/>
+      <w:numFmt w:val="bullet"/>
+      <w:lvlText w:val="o"/>
+      <w:lvlJc w:val="left"/>
+      <w:pPr>
+        <w:ind w:left="5760" w:hanging="360"/>
+      </w:pPr>
+      <w:rPr>
+        <w:rFonts w:ascii="Courier New" w:hAnsi="Courier New" w:cs="Courier New" w:hint="default"/>
+      </w:rPr>
+    </w:lvl>
+    <w:lvl w:ilvl="8" w:tplc="FFFFFFFF" w:tentative="1">
+      <w:start w:val="1"/>
+      <w:numFmt w:val="bullet"/>
+      <w:lvlText w:val=""/>
+      <w:lvlJc w:val="left"/>
+      <w:pPr>
+        <w:ind w:left="6480" w:hanging="360"/>
+      </w:pPr>
+      <w:rPr>
+        <w:rFonts w:ascii="Wingdings" w:hAnsi="Wingdings" w:hint="default"/>
+      </w:rPr>
+    </w:lvl>
+  </w:abstractNum>
+  <w:abstractNum w:abstractNumId="1" w15:restartNumberingAfterBreak="0">
     <w:nsid w:val="544A6610"/>
     <w:multiLevelType w:val="hybridMultilevel"/>
     <w:tmpl w:val="6CF2E376"/>
@@ -325,7 +885,7 @@
       </w:rPr>
     </w:lvl>
   </w:abstractNum>
-  <w:abstractNum w:abstractNumId="1" w15:restartNumberingAfterBreak="0">
+  <w:abstractNum w:abstractNumId="2" w15:restartNumberingAfterBreak="0">
     <w:nsid w:val="5D861DD9"/>
     <w:multiLevelType w:val="hybridMultilevel"/>
     <w:tmpl w:val="A13C1410"/>
@@ -438,7 +998,7 @@
       </w:rPr>
     </w:lvl>
   </w:abstractNum>
-  <w:abstractNum w:abstractNumId="2" w15:restartNumberingAfterBreak="0">
+  <w:abstractNum w:abstractNumId="3" w15:restartNumberingAfterBreak="0">
     <w:nsid w:val="60B306FF"/>
     <w:multiLevelType w:val="hybridMultilevel"/>
     <w:tmpl w:val="4E4E7E60"/>
@@ -551,7 +1111,7 @@
       </w:rPr>
     </w:lvl>
   </w:abstractNum>
-  <w:abstractNum w:abstractNumId="3" w15:restartNumberingAfterBreak="0">
+  <w:abstractNum w:abstractNumId="4" w15:restartNumberingAfterBreak="0">
     <w:nsid w:val="623A0495"/>
     <w:multiLevelType w:val="hybridMultilevel"/>
     <w:tmpl w:val="E682C1FA"/>
@@ -664,7 +1224,7 @@
       </w:rPr>
     </w:lvl>
   </w:abstractNum>
-  <w:abstractNum w:abstractNumId="4" w15:restartNumberingAfterBreak="0">
+  <w:abstractNum w:abstractNumId="5" w15:restartNumberingAfterBreak="0">
     <w:nsid w:val="68350EDC"/>
     <w:multiLevelType w:val="hybridMultilevel"/>
     <w:tmpl w:val="4CDC2002"/>
@@ -753,7 +1313,7 @@
       </w:pPr>
     </w:lvl>
   </w:abstractNum>
-  <w:abstractNum w:abstractNumId="5" w15:restartNumberingAfterBreak="0">
+  <w:abstractNum w:abstractNumId="6" w15:restartNumberingAfterBreak="0">
     <w:nsid w:val="6B1E19C2"/>
     <w:multiLevelType w:val="hybridMultilevel"/>
     <w:tmpl w:val="4CDC2002"/>
@@ -842,23 +1402,142 @@
       </w:pPr>
     </w:lvl>
   </w:abstractNum>
+  <w:abstractNum w:abstractNumId="7" w15:restartNumberingAfterBreak="0">
+    <w:nsid w:val="742D40CD"/>
+    <w:multiLevelType w:val="hybridMultilevel"/>
+    <w:tmpl w:val="7EE80A32"/>
+    <w:lvl w:ilvl="0" w:tplc="04090001">
+      <w:start w:val="1"/>
+      <w:numFmt w:val="bullet"/>
+      <w:lvlText w:val=""/>
+      <w:lvlJc w:val="left"/>
+      <w:pPr>
+        <w:ind w:left="720" w:hanging="360"/>
+      </w:pPr>
+      <w:rPr>
+        <w:rFonts w:ascii="Symbol" w:hAnsi="Symbol" w:hint="default"/>
+      </w:rPr>
+    </w:lvl>
+    <w:lvl w:ilvl="1" w:tplc="04090003" w:tentative="1">
+      <w:start w:val="1"/>
+      <w:numFmt w:val="bullet"/>
+      <w:lvlText w:val="o"/>
+      <w:lvlJc w:val="left"/>
+      <w:pPr>
+        <w:ind w:left="1440" w:hanging="360"/>
+      </w:pPr>
+      <w:rPr>
+        <w:rFonts w:ascii="Courier New" w:hAnsi="Courier New" w:cs="Courier New" w:hint="default"/>
+      </w:rPr>
+    </w:lvl>
+    <w:lvl w:ilvl="2" w:tplc="04090005" w:tentative="1">
+      <w:start w:val="1"/>
+      <w:numFmt w:val="bullet"/>
+      <w:lvlText w:val=""/>
+      <w:lvlJc w:val="left"/>
+      <w:pPr>
+        <w:ind w:left="2160" w:hanging="360"/>
+      </w:pPr>
+      <w:rPr>
+        <w:rFonts w:ascii="Wingdings" w:hAnsi="Wingdings" w:hint="default"/>
+      </w:rPr>
+    </w:lvl>
+    <w:lvl w:ilvl="3" w:tplc="04090001" w:tentative="1">
+      <w:start w:val="1"/>
+      <w:numFmt w:val="bullet"/>
+      <w:lvlText w:val=""/>
+      <w:lvlJc w:val="left"/>
+      <w:pPr>
+        <w:ind w:left="2880" w:hanging="360"/>
+      </w:pPr>
+      <w:rPr>
+        <w:rFonts w:ascii="Symbol" w:hAnsi="Symbol" w:hint="default"/>
+      </w:rPr>
+    </w:lvl>
+    <w:lvl w:ilvl="4" w:tplc="04090003" w:tentative="1">
+      <w:start w:val="1"/>
+      <w:numFmt w:val="bullet"/>
+      <w:lvlText w:val="o"/>
+      <w:lvlJc w:val="left"/>
+      <w:pPr>
+        <w:ind w:left="3600" w:hanging="360"/>
+      </w:pPr>
+      <w:rPr>
+        <w:rFonts w:ascii="Courier New" w:hAnsi="Courier New" w:cs="Courier New" w:hint="default"/>
+      </w:rPr>
+    </w:lvl>
+    <w:lvl w:ilvl="5" w:tplc="04090005" w:tentative="1">
+      <w:start w:val="1"/>
+      <w:numFmt w:val="bullet"/>
+      <w:lvlText w:val=""/>
+      <w:lvlJc w:val="left"/>
+      <w:pPr>
+        <w:ind w:left="4320" w:hanging="360"/>
+      </w:pPr>
+      <w:rPr>
+        <w:rFonts w:ascii="Wingdings" w:hAnsi="Wingdings" w:hint="default"/>
+      </w:rPr>
+    </w:lvl>
+    <w:lvl w:ilvl="6" w:tplc="04090001" w:tentative="1">
+      <w:start w:val="1"/>
+      <w:numFmt w:val="bullet"/>
+      <w:lvlText w:val=""/>
+      <w:lvlJc w:val="left"/>
+      <w:pPr>
+        <w:ind w:left="5040" w:hanging="360"/>
+      </w:pPr>
+      <w:rPr>
+        <w:rFonts w:ascii="Symbol" w:hAnsi="Symbol" w:hint="default"/>
+      </w:rPr>
+    </w:lvl>
+    <w:lvl w:ilvl="7" w:tplc="04090003" w:tentative="1">
+      <w:start w:val="1"/>
+      <w:numFmt w:val="bullet"/>
+      <w:lvlText w:val="o"/>
+      <w:lvlJc w:val="left"/>
+      <w:pPr>
+        <w:ind w:left="5760" w:hanging="360"/>
+      </w:pPr>
+      <w:rPr>
+        <w:rFonts w:ascii="Courier New" w:hAnsi="Courier New" w:cs="Courier New" w:hint="default"/>
+      </w:rPr>
+    </w:lvl>
+    <w:lvl w:ilvl="8" w:tplc="04090005" w:tentative="1">
+      <w:start w:val="1"/>
+      <w:numFmt w:val="bullet"/>
+      <w:lvlText w:val=""/>
+      <w:lvlJc w:val="left"/>
+      <w:pPr>
+        <w:ind w:left="6480" w:hanging="360"/>
+      </w:pPr>
+      <w:rPr>
+        <w:rFonts w:ascii="Wingdings" w:hAnsi="Wingdings" w:hint="default"/>
+      </w:rPr>
+    </w:lvl>
+  </w:abstractNum>
   <w:num w:numId="1">
+    <w:abstractNumId w:val="4"/>
+  </w:num>
+  <w:num w:numId="2">
+    <w:abstractNumId w:val="5"/>
+  </w:num>
+  <w:num w:numId="3">
+    <w:abstractNumId w:val="6"/>
+  </w:num>
+  <w:num w:numId="4">
     <w:abstractNumId w:val="3"/>
   </w:num>
-  <w:num w:numId="2">
-    <w:abstractNumId w:val="4"/>
+  <w:num w:numId="5">
+    <w:abstractNumId w:val="1"/>
   </w:num>
-  <w:num w:numId="3">
-    <w:abstractNumId w:val="5"/>
-  </w:num>
-  <w:num w:numId="4">
+  <w:num w:numId="6">
     <w:abstractNumId w:val="2"/>
   </w:num>
-  <w:num w:numId="5">
+  <w:num w:numId="7">
+    <w:abstractNumId w:val="7"/>
+  </w:num>
+  <w:num w:numId="8">
     <w:abstractNumId w:val="0"/>
-  </w:num>
-  <w:num w:numId="6">
-    <w:abstractNumId w:val="1"/>
   </w:num>
 </w:numbering>
 </file>
@@ -1261,7 +1940,7 @@
   <w:style w:type="paragraph" w:default="1" w:styleId="Normal">
     <w:name w:val="Normal"/>
     <w:qFormat/>
-    <w:rsid w:val="00F2051D"/>
+    <w:rsid w:val="00EA5C1A"/>
     <w:rPr>
       <w:rFonts w:ascii="Verdana" w:hAnsi="Verdana"/>
       <w:sz w:val="24"/>

</xml_diff>

<commit_message>
General Check-in. This is now using a split panel on the child forms where the top panel is normally collapsed. When it expands a config form appears.
</commit_message>
<xml_diff>
--- a/Osprey/Osprey Notes.docx
+++ b/Osprey/Osprey Notes.docx
@@ -4,122 +4,20 @@
   <w:body>
     <w:p>
       <w:r>
-        <w:t>3/26/2022</w:t>
+        <w:t>4</w:t>
       </w:r>
-    </w:p>
-    <w:p>
-      <w:pPr>
-        <w:autoSpaceDE w:val="0"/>
-        <w:autoSpaceDN w:val="0"/>
-        <w:adjustRightInd w:val="0"/>
-        <w:spacing w:after="0" w:line="240" w:lineRule="auto"/>
-        <w:rPr>
-          <w:rFonts w:ascii="Consolas" w:hAnsi="Consolas" w:cs="Consolas"/>
-          <w:sz w:val="19"/>
-          <w:szCs w:val="19"/>
-        </w:rPr>
-      </w:pPr>
-      <w:proofErr w:type="spellStart"/>
       <w:r>
-        <w:rPr>
-          <w:rFonts w:ascii="Consolas" w:hAnsi="Consolas" w:cs="Consolas"/>
-          <w:sz w:val="19"/>
-          <w:szCs w:val="19"/>
-        </w:rPr>
-        <w:t>util_SetCurrentFolderGroupName</w:t>
+        <w:t>/</w:t>
       </w:r>
-      <w:proofErr w:type="spellEnd"/>
       <w:r>
-        <w:rPr>
-          <w:rFonts w:ascii="Consolas" w:hAnsi="Consolas" w:cs="Consolas"/>
-          <w:sz w:val="19"/>
-          <w:szCs w:val="19"/>
-        </w:rPr>
-        <w:t>(</w:t>
+        <w:t>3</w:t>
       </w:r>
-      <w:proofErr w:type="spellStart"/>
       <w:r>
-        <w:rPr>
-          <w:rFonts w:ascii="Consolas" w:hAnsi="Consolas" w:cs="Consolas"/>
-          <w:sz w:val="19"/>
-          <w:szCs w:val="19"/>
-        </w:rPr>
-        <w:t>savedFolderTeam</w:t>
-      </w:r>
-      <w:proofErr w:type="spellEnd"/>
-      <w:r>
-        <w:rPr>
-          <w:rFonts w:ascii="Consolas" w:hAnsi="Consolas" w:cs="Consolas"/>
-          <w:sz w:val="19"/>
-          <w:szCs w:val="19"/>
-        </w:rPr>
-        <w:t>);</w:t>
+        <w:t>/2022</w:t>
       </w:r>
     </w:p>
     <w:p/>
-    <w:p>
-      <w:r>
-        <w:t xml:space="preserve">Pasting an address in the child window, &lt;Enter&gt;, does not add the address to the </w:t>
-      </w:r>
-      <w:proofErr w:type="spellStart"/>
-      <w:r>
-        <w:t>titlebar</w:t>
-      </w:r>
-      <w:proofErr w:type="spellEnd"/>
-      <w:r>
-        <w:t xml:space="preserve"> (</w:t>
-      </w:r>
-      <w:proofErr w:type="spellStart"/>
-      <w:r>
-        <w:t>Form.Text</w:t>
-      </w:r>
-      <w:proofErr w:type="spellEnd"/>
-      <w:r>
-        <w:t>).</w:t>
-      </w:r>
-    </w:p>
-    <w:p>
-      <w:r>
-        <w:rPr>
-          <w:noProof/>
-        </w:rPr>
-        <w:drawing>
-          <wp:inline distT="0" distB="0" distL="0" distR="0" wp14:anchorId="3EBC08AE" wp14:editId="4EA5D4F9">
-            <wp:extent cx="2876951" cy="1238423"/>
-            <wp:effectExtent l="0" t="0" r="0" b="0"/>
-            <wp:docPr id="1" name="Picture 1" descr="Graphical user interface, text, application&#10;&#10;Description automatically generated"/>
-            <wp:cNvGraphicFramePr>
-              <a:graphicFrameLocks xmlns:a="http://schemas.openxmlformats.org/drawingml/2006/main" noChangeAspect="1"/>
-            </wp:cNvGraphicFramePr>
-            <a:graphic xmlns:a="http://schemas.openxmlformats.org/drawingml/2006/main">
-              <a:graphicData uri="http://schemas.openxmlformats.org/drawingml/2006/picture">
-                <pic:pic xmlns:pic="http://schemas.openxmlformats.org/drawingml/2006/picture">
-                  <pic:nvPicPr>
-                    <pic:cNvPr id="1" name="Picture 1" descr="Graphical user interface, text, application&#10;&#10;Description automatically generated"/>
-                    <pic:cNvPicPr/>
-                  </pic:nvPicPr>
-                  <pic:blipFill>
-                    <a:blip r:embed="rId5"/>
-                    <a:stretch>
-                      <a:fillRect/>
-                    </a:stretch>
-                  </pic:blipFill>
-                  <pic:spPr>
-                    <a:xfrm>
-                      <a:off x="0" y="0"/>
-                      <a:ext cx="2876951" cy="1238423"/>
-                    </a:xfrm>
-                    <a:prstGeom prst="rect">
-                      <a:avLst/>
-                    </a:prstGeom>
-                  </pic:spPr>
-                </pic:pic>
-              </a:graphicData>
-            </a:graphic>
-          </wp:inline>
-        </w:drawing>
-      </w:r>
-    </w:p>
+    <w:p/>
     <w:p/>
     <w:tbl>
       <w:tblPr>
@@ -138,16 +36,255 @@
           </w:tcPr>
           <w:p>
             <w:r>
-              <w:t>Creating a new data file. Add folder group button is disabled.</w:t>
+              <w:t>Form1 has a struct for the child configuration:</w:t>
+            </w:r>
+          </w:p>
+          <w:p/>
+          <w:p>
+            <w:pPr>
+              <w:autoSpaceDE w:val="0"/>
+              <w:autoSpaceDN w:val="0"/>
+              <w:adjustRightInd w:val="0"/>
+              <w:rPr>
+                <w:rFonts w:ascii="Consolas" w:hAnsi="Consolas" w:cs="Consolas"/>
+                <w:color w:val="000000"/>
+                <w:sz w:val="19"/>
+                <w:szCs w:val="19"/>
+              </w:rPr>
+            </w:pPr>
+            <w:r>
+              <w:rPr>
+                <w:rFonts w:ascii="Consolas" w:hAnsi="Consolas" w:cs="Consolas"/>
+                <w:color w:val="0000FF"/>
+                <w:sz w:val="19"/>
+                <w:szCs w:val="19"/>
+              </w:rPr>
+              <w:t>public</w:t>
+            </w:r>
+            <w:r>
+              <w:rPr>
+                <w:rFonts w:ascii="Consolas" w:hAnsi="Consolas" w:cs="Consolas"/>
+                <w:color w:val="000000"/>
+                <w:sz w:val="19"/>
+                <w:szCs w:val="19"/>
+              </w:rPr>
+              <w:t xml:space="preserve"> </w:t>
+            </w:r>
+            <w:r>
+              <w:rPr>
+                <w:rFonts w:ascii="Consolas" w:hAnsi="Consolas" w:cs="Consolas"/>
+                <w:color w:val="0000FF"/>
+                <w:sz w:val="19"/>
+                <w:szCs w:val="19"/>
+              </w:rPr>
+              <w:t>struct</w:t>
+            </w:r>
+            <w:r>
+              <w:rPr>
+                <w:rFonts w:ascii="Consolas" w:hAnsi="Consolas" w:cs="Consolas"/>
+                <w:color w:val="000000"/>
+                <w:sz w:val="19"/>
+                <w:szCs w:val="19"/>
+              </w:rPr>
+              <w:t xml:space="preserve"> </w:t>
+            </w:r>
+            <w:r>
+              <w:rPr>
+                <w:rFonts w:ascii="Consolas" w:hAnsi="Consolas" w:cs="Consolas"/>
+                <w:color w:val="2B91AF"/>
+                <w:sz w:val="19"/>
+                <w:szCs w:val="19"/>
+              </w:rPr>
+              <w:t>ChildExplorerConfig</w:t>
             </w:r>
           </w:p>
           <w:p>
-            <w:r>
-              <w:t>Select menu item is disabled (probably appropriate.)</w:t>
+            <w:pPr>
+              <w:rPr>
+                <w:rFonts w:ascii="Consolas" w:hAnsi="Consolas" w:cs="Consolas"/>
+                <w:color w:val="000000"/>
+                <w:sz w:val="19"/>
+                <w:szCs w:val="19"/>
+              </w:rPr>
+            </w:pPr>
+            <w:r>
+              <w:rPr>
+                <w:rFonts w:ascii="Consolas" w:hAnsi="Consolas" w:cs="Consolas"/>
+                <w:color w:val="000000"/>
+                <w:sz w:val="19"/>
+                <w:szCs w:val="19"/>
+              </w:rPr>
+              <w:t xml:space="preserve">    </w:t>
             </w:r>
           </w:p>
-          <w:p/>
-          <w:p/>
+          <w:p>
+            <w:pPr>
+              <w:rPr>
+                <w:rFonts w:ascii="Consolas" w:hAnsi="Consolas" w:cs="Consolas"/>
+                <w:color w:val="000000"/>
+                <w:sz w:val="19"/>
+                <w:szCs w:val="19"/>
+              </w:rPr>
+            </w:pPr>
+            <w:r>
+              <w:rPr>
+                <w:rFonts w:ascii="Consolas" w:hAnsi="Consolas" w:cs="Consolas"/>
+                <w:color w:val="000000"/>
+                <w:sz w:val="19"/>
+                <w:szCs w:val="19"/>
+              </w:rPr>
+              <w:t>The child window is not saving the WindowOrder data.</w:t>
+            </w:r>
+          </w:p>
+          <w:p>
+            <w:pPr>
+              <w:autoSpaceDE w:val="0"/>
+              <w:autoSpaceDN w:val="0"/>
+              <w:adjustRightInd w:val="0"/>
+              <w:rPr>
+                <w:rFonts w:ascii="Consolas" w:hAnsi="Consolas" w:cs="Consolas"/>
+                <w:color w:val="000000"/>
+                <w:sz w:val="19"/>
+                <w:szCs w:val="19"/>
+              </w:rPr>
+            </w:pPr>
+            <w:r>
+              <w:rPr>
+                <w:rFonts w:ascii="Consolas" w:hAnsi="Consolas" w:cs="Consolas"/>
+                <w:color w:val="000000"/>
+                <w:sz w:val="19"/>
+                <w:szCs w:val="19"/>
+              </w:rPr>
+              <w:t xml:space="preserve">Something not right with the events on the child form. </w:t>
+            </w:r>
+          </w:p>
+          <w:p>
+            <w:pPr>
+              <w:autoSpaceDE w:val="0"/>
+              <w:autoSpaceDN w:val="0"/>
+              <w:adjustRightInd w:val="0"/>
+              <w:rPr>
+                <w:rFonts w:ascii="Consolas" w:hAnsi="Consolas" w:cs="Consolas"/>
+                <w:color w:val="000000"/>
+                <w:sz w:val="19"/>
+                <w:szCs w:val="19"/>
+              </w:rPr>
+            </w:pPr>
+            <w:r>
+              <w:rPr>
+                <w:rFonts w:ascii="Consolas" w:hAnsi="Consolas" w:cs="Consolas"/>
+                <w:color w:val="0000FF"/>
+                <w:sz w:val="19"/>
+                <w:szCs w:val="19"/>
+              </w:rPr>
+              <w:t>private</w:t>
+            </w:r>
+            <w:r>
+              <w:rPr>
+                <w:rFonts w:ascii="Consolas" w:hAnsi="Consolas" w:cs="Consolas"/>
+                <w:color w:val="000000"/>
+                <w:sz w:val="19"/>
+                <w:szCs w:val="19"/>
+              </w:rPr>
+              <w:t xml:space="preserve"> </w:t>
+            </w:r>
+            <w:r>
+              <w:rPr>
+                <w:rFonts w:ascii="Consolas" w:hAnsi="Consolas" w:cs="Consolas"/>
+                <w:color w:val="0000FF"/>
+                <w:sz w:val="19"/>
+                <w:szCs w:val="19"/>
+              </w:rPr>
+              <w:t>void</w:t>
+            </w:r>
+            <w:r>
+              <w:rPr>
+                <w:rFonts w:ascii="Consolas" w:hAnsi="Consolas" w:cs="Consolas"/>
+                <w:color w:val="000000"/>
+                <w:sz w:val="19"/>
+                <w:szCs w:val="19"/>
+              </w:rPr>
+              <w:t xml:space="preserve"> TS_OrderTextbox_KeyUp(</w:t>
+            </w:r>
+            <w:r>
+              <w:rPr>
+                <w:rFonts w:ascii="Consolas" w:hAnsi="Consolas" w:cs="Consolas"/>
+                <w:color w:val="0000FF"/>
+                <w:sz w:val="19"/>
+                <w:szCs w:val="19"/>
+              </w:rPr>
+              <w:t>object</w:t>
+            </w:r>
+            <w:r>
+              <w:rPr>
+                <w:rFonts w:ascii="Consolas" w:hAnsi="Consolas" w:cs="Consolas"/>
+                <w:color w:val="000000"/>
+                <w:sz w:val="19"/>
+                <w:szCs w:val="19"/>
+              </w:rPr>
+              <w:t xml:space="preserve"> sender, KeyEventArgs e)</w:t>
+            </w:r>
+            <w:r>
+              <w:rPr>
+                <w:rFonts w:ascii="Consolas" w:hAnsi="Consolas" w:cs="Consolas"/>
+                <w:color w:val="000000"/>
+                <w:sz w:val="19"/>
+                <w:szCs w:val="19"/>
+              </w:rPr>
+              <w:t xml:space="preserve"> should be saving this to the</w:t>
+            </w:r>
+            <w:r>
+              <w:rPr>
+                <w:rFonts w:ascii="Consolas" w:hAnsi="Consolas" w:cs="Consolas"/>
+                <w:color w:val="000000"/>
+                <w:sz w:val="19"/>
+                <w:szCs w:val="19"/>
+              </w:rPr>
+              <w:t xml:space="preserve"> m_ChildConfig.WindowOrder</w:t>
+            </w:r>
+            <w:r>
+              <w:rPr>
+                <w:rFonts w:ascii="Consolas" w:hAnsi="Consolas" w:cs="Consolas"/>
+                <w:color w:val="000000"/>
+                <w:sz w:val="19"/>
+                <w:szCs w:val="19"/>
+              </w:rPr>
+              <w:t xml:space="preserve">. But, </w:t>
+            </w:r>
+            <w:r>
+              <w:rPr>
+                <w:rFonts w:ascii="Consolas" w:hAnsi="Consolas" w:cs="Consolas"/>
+                <w:color w:val="000000"/>
+                <w:sz w:val="19"/>
+                <w:szCs w:val="19"/>
+              </w:rPr>
+              <w:t>bit saving it. Or, the m_ChildConfig object is not being passed back.</w:t>
+            </w:r>
+          </w:p>
+          <w:p>
+            <w:pPr>
+              <w:rPr>
+                <w:rFonts w:ascii="Consolas" w:hAnsi="Consolas" w:cs="Consolas"/>
+                <w:color w:val="000000"/>
+                <w:sz w:val="19"/>
+                <w:szCs w:val="19"/>
+              </w:rPr>
+            </w:pPr>
+            <w:r>
+              <w:rPr>
+                <w:rFonts w:ascii="Consolas" w:hAnsi="Consolas" w:cs="Consolas"/>
+                <w:color w:val="000000"/>
+                <w:sz w:val="19"/>
+                <w:szCs w:val="19"/>
+              </w:rPr>
+              <w:t xml:space="preserve">        </w:t>
+            </w:r>
+          </w:p>
+          <w:p>
+            <w:r>
+              <w:t>Som</w:t>
+            </w:r>
+          </w:p>
         </w:tc>
         <w:tc>
           <w:tcPr>
@@ -168,84 +305,13 @@
                 <w:bCs/>
               </w:rPr>
             </w:pPr>
-            <w:r>
-              <w:rPr>
-                <w:b/>
-                <w:bCs/>
-                <w:noProof/>
-              </w:rPr>
-              <w:drawing>
-                <wp:inline distT="0" distB="0" distL="0" distR="0" wp14:anchorId="1E6252BF" wp14:editId="3D0D2508">
-                  <wp:extent cx="5210902" cy="2172003"/>
-                  <wp:effectExtent l="0" t="0" r="8890" b="0"/>
-                  <wp:docPr id="3" name="Picture 3"/>
-                  <wp:cNvGraphicFramePr>
-                    <a:graphicFrameLocks xmlns:a="http://schemas.openxmlformats.org/drawingml/2006/main" noChangeAspect="1"/>
-                  </wp:cNvGraphicFramePr>
-                  <a:graphic xmlns:a="http://schemas.openxmlformats.org/drawingml/2006/main">
-                    <a:graphicData uri="http://schemas.openxmlformats.org/drawingml/2006/picture">
-                      <pic:pic xmlns:pic="http://schemas.openxmlformats.org/drawingml/2006/picture">
-                        <pic:nvPicPr>
-                          <pic:cNvPr id="1" name=""/>
-                          <pic:cNvPicPr/>
-                        </pic:nvPicPr>
-                        <pic:blipFill>
-                          <a:blip r:embed="rId6"/>
-                          <a:stretch>
-                            <a:fillRect/>
-                          </a:stretch>
-                        </pic:blipFill>
-                        <pic:spPr>
-                          <a:xfrm>
-                            <a:off x="0" y="0"/>
-                            <a:ext cx="5210902" cy="2172003"/>
-                          </a:xfrm>
-                          <a:prstGeom prst="rect">
-                            <a:avLst/>
-                          </a:prstGeom>
-                        </pic:spPr>
-                      </pic:pic>
-                    </a:graphicData>
-                  </a:graphic>
-                </wp:inline>
-              </w:drawing>
-            </w:r>
           </w:p>
         </w:tc>
         <w:tc>
           <w:tcPr>
             <w:tcW w:w="8635" w:type="dxa"/>
           </w:tcPr>
-          <w:p>
-            <w:r>
-              <w:t>Close app.</w:t>
-            </w:r>
-          </w:p>
-          <w:p>
-            <w:r>
-              <w:t>Delete all data files.</w:t>
-            </w:r>
-          </w:p>
-          <w:p>
-            <w:r>
-              <w:t>Launch app. See the default OspreyData.xml created.</w:t>
-            </w:r>
-          </w:p>
-          <w:p>
-            <w:r>
-              <w:t>Create New file</w:t>
-            </w:r>
-          </w:p>
-          <w:p>
-            <w:r>
-              <w:t>Create new folder group.</w:t>
-            </w:r>
-          </w:p>
-          <w:p>
-            <w:r>
-              <w:t>Results: Note the error.</w:t>
-            </w:r>
-          </w:p>
+          <w:p/>
         </w:tc>
       </w:tr>
       <w:tr>
@@ -253,71 +319,6 @@
           <w:tcPr>
             <w:tcW w:w="8635" w:type="dxa"/>
           </w:tcPr>
-          <w:p/>
-          <w:p>
-            <w:r>
-              <w:lastRenderedPageBreak/>
-              <w:t xml:space="preserve">Pasting an address in the child window, &lt;Enter&gt;, does not add the address to the </w:t>
-            </w:r>
-            <w:proofErr w:type="spellStart"/>
-            <w:r>
-              <w:t>titlebar</w:t>
-            </w:r>
-            <w:proofErr w:type="spellEnd"/>
-            <w:r>
-              <w:t xml:space="preserve"> (</w:t>
-            </w:r>
-            <w:proofErr w:type="spellStart"/>
-            <w:r>
-              <w:t>Form.Text</w:t>
-            </w:r>
-            <w:proofErr w:type="spellEnd"/>
-            <w:r>
-              <w:t>).</w:t>
-            </w:r>
-          </w:p>
-          <w:p>
-            <w:r>
-              <w:rPr>
-                <w:noProof/>
-              </w:rPr>
-              <w:drawing>
-                <wp:inline distT="0" distB="0" distL="0" distR="0" wp14:anchorId="309379FB" wp14:editId="24BB723E">
-                  <wp:extent cx="2876951" cy="1238423"/>
-                  <wp:effectExtent l="0" t="0" r="0" b="0"/>
-                  <wp:docPr id="4" name="Picture 4" descr="Graphical user interface, text, application&#10;&#10;Description automatically generated"/>
-                  <wp:cNvGraphicFramePr>
-                    <a:graphicFrameLocks xmlns:a="http://schemas.openxmlformats.org/drawingml/2006/main" noChangeAspect="1"/>
-                  </wp:cNvGraphicFramePr>
-                  <a:graphic xmlns:a="http://schemas.openxmlformats.org/drawingml/2006/main">
-                    <a:graphicData uri="http://schemas.openxmlformats.org/drawingml/2006/picture">
-                      <pic:pic xmlns:pic="http://schemas.openxmlformats.org/drawingml/2006/picture">
-                        <pic:nvPicPr>
-                          <pic:cNvPr id="1" name="Picture 1" descr="Graphical user interface, text, application&#10;&#10;Description automatically generated"/>
-                          <pic:cNvPicPr/>
-                        </pic:nvPicPr>
-                        <pic:blipFill>
-                          <a:blip r:embed="rId5"/>
-                          <a:stretch>
-                            <a:fillRect/>
-                          </a:stretch>
-                        </pic:blipFill>
-                        <pic:spPr>
-                          <a:xfrm>
-                            <a:off x="0" y="0"/>
-                            <a:ext cx="2876951" cy="1238423"/>
-                          </a:xfrm>
-                          <a:prstGeom prst="rect">
-                            <a:avLst/>
-                          </a:prstGeom>
-                        </pic:spPr>
-                      </pic:pic>
-                    </a:graphicData>
-                  </a:graphic>
-                </wp:inline>
-              </w:drawing>
-            </w:r>
-          </w:p>
           <w:p/>
         </w:tc>
         <w:tc>
@@ -401,7 +402,6 @@
     <w:p/>
     <w:p>
       <w:r>
-        <w:tab/>
         <w:t>As you are adding child windows to the folder group, the View selection is set to [Tile Vertical]. This should be cleared while adding widows because the new child windows popup in the center, not vertically tiled.</w:t>
       </w:r>
     </w:p>
@@ -427,7 +427,7 @@
                     <pic:cNvPicPr/>
                   </pic:nvPicPr>
                   <pic:blipFill>
-                    <a:blip r:embed="rId7"/>
+                    <a:blip r:embed="rId5"/>
                     <a:stretch>
                       <a:fillRect/>
                     </a:stretch>
@@ -544,11 +544,9 @@
             <w:r>
               <w:t>&lt;</w:t>
             </w:r>
-            <w:proofErr w:type="spellStart"/>
             <w:r>
               <w:t>LastViewedFolderTeam</w:t>
             </w:r>
-            <w:proofErr w:type="spellEnd"/>
             <w:r>
               <w:t>/&gt;</w:t>
             </w:r>

</xml_diff>

<commit_message>
Finished the window sort order algorithm for saving and loading. Added default color button.
</commit_message>
<xml_diff>
--- a/Osprey/Osprey Notes.docx
+++ b/Osprey/Osprey Notes.docx
@@ -16,7 +16,46 @@
         <w:t>/2022</w:t>
       </w:r>
     </w:p>
-    <w:p/>
+    <w:tbl>
+      <w:tblPr>
+        <w:tblStyle w:val="TableGrid"/>
+        <w:tblW w:w="0" w:type="auto"/>
+        <w:tblBorders>
+          <w:top w:val="single" w:sz="4" w:space="0" w:color="A6A6A6" w:themeColor="background1" w:themeShade="A6"/>
+          <w:left w:val="single" w:sz="4" w:space="0" w:color="A6A6A6" w:themeColor="background1" w:themeShade="A6"/>
+          <w:bottom w:val="single" w:sz="4" w:space="0" w:color="A6A6A6" w:themeColor="background1" w:themeShade="A6"/>
+          <w:right w:val="single" w:sz="4" w:space="0" w:color="A6A6A6" w:themeColor="background1" w:themeShade="A6"/>
+          <w:insideH w:val="single" w:sz="4" w:space="0" w:color="A6A6A6" w:themeColor="background1" w:themeShade="A6"/>
+          <w:insideV w:val="single" w:sz="4" w:space="0" w:color="A6A6A6" w:themeColor="background1" w:themeShade="A6"/>
+        </w:tblBorders>
+        <w:tblLook w:val="04A0" w:firstRow="1" w:lastRow="0" w:firstColumn="1" w:lastColumn="0" w:noHBand="0" w:noVBand="1"/>
+      </w:tblPr>
+      <w:tblGrid>
+        <w:gridCol w:w="1255"/>
+        <w:gridCol w:w="1080"/>
+        <w:gridCol w:w="6120"/>
+      </w:tblGrid>
+      <w:tr>
+        <w:tc>
+          <w:tcPr>
+            <w:tcW w:w="1255" w:type="dxa"/>
+          </w:tcPr>
+          <w:p/>
+        </w:tc>
+        <w:tc>
+          <w:tcPr>
+            <w:tcW w:w="1080" w:type="dxa"/>
+          </w:tcPr>
+          <w:p/>
+        </w:tc>
+        <w:tc>
+          <w:tcPr>
+            <w:tcW w:w="6120" w:type="dxa"/>
+          </w:tcPr>
+          <w:p/>
+        </w:tc>
+      </w:tr>
+    </w:tbl>
     <w:p/>
     <w:p/>
     <w:tbl>
@@ -36,253 +75,7 @@
           </w:tcPr>
           <w:p>
             <w:r>
-              <w:t>Form1 has a struct for the child configuration:</w:t>
-            </w:r>
-          </w:p>
-          <w:p/>
-          <w:p>
-            <w:pPr>
-              <w:autoSpaceDE w:val="0"/>
-              <w:autoSpaceDN w:val="0"/>
-              <w:adjustRightInd w:val="0"/>
-              <w:rPr>
-                <w:rFonts w:ascii="Consolas" w:hAnsi="Consolas" w:cs="Consolas"/>
-                <w:color w:val="000000"/>
-                <w:sz w:val="19"/>
-                <w:szCs w:val="19"/>
-              </w:rPr>
-            </w:pPr>
-            <w:r>
-              <w:rPr>
-                <w:rFonts w:ascii="Consolas" w:hAnsi="Consolas" w:cs="Consolas"/>
-                <w:color w:val="0000FF"/>
-                <w:sz w:val="19"/>
-                <w:szCs w:val="19"/>
-              </w:rPr>
-              <w:t>public</w:t>
-            </w:r>
-            <w:r>
-              <w:rPr>
-                <w:rFonts w:ascii="Consolas" w:hAnsi="Consolas" w:cs="Consolas"/>
-                <w:color w:val="000000"/>
-                <w:sz w:val="19"/>
-                <w:szCs w:val="19"/>
-              </w:rPr>
-              <w:t xml:space="preserve"> </w:t>
-            </w:r>
-            <w:r>
-              <w:rPr>
-                <w:rFonts w:ascii="Consolas" w:hAnsi="Consolas" w:cs="Consolas"/>
-                <w:color w:val="0000FF"/>
-                <w:sz w:val="19"/>
-                <w:szCs w:val="19"/>
-              </w:rPr>
-              <w:t>struct</w:t>
-            </w:r>
-            <w:r>
-              <w:rPr>
-                <w:rFonts w:ascii="Consolas" w:hAnsi="Consolas" w:cs="Consolas"/>
-                <w:color w:val="000000"/>
-                <w:sz w:val="19"/>
-                <w:szCs w:val="19"/>
-              </w:rPr>
-              <w:t xml:space="preserve"> </w:t>
-            </w:r>
-            <w:r>
-              <w:rPr>
-                <w:rFonts w:ascii="Consolas" w:hAnsi="Consolas" w:cs="Consolas"/>
-                <w:color w:val="2B91AF"/>
-                <w:sz w:val="19"/>
-                <w:szCs w:val="19"/>
-              </w:rPr>
-              <w:t>ChildExplorerConfig</w:t>
-            </w:r>
-          </w:p>
-          <w:p>
-            <w:pPr>
-              <w:rPr>
-                <w:rFonts w:ascii="Consolas" w:hAnsi="Consolas" w:cs="Consolas"/>
-                <w:color w:val="000000"/>
-                <w:sz w:val="19"/>
-                <w:szCs w:val="19"/>
-              </w:rPr>
-            </w:pPr>
-            <w:r>
-              <w:rPr>
-                <w:rFonts w:ascii="Consolas" w:hAnsi="Consolas" w:cs="Consolas"/>
-                <w:color w:val="000000"/>
-                <w:sz w:val="19"/>
-                <w:szCs w:val="19"/>
-              </w:rPr>
-              <w:t xml:space="preserve">    </w:t>
-            </w:r>
-          </w:p>
-          <w:p>
-            <w:pPr>
-              <w:rPr>
-                <w:rFonts w:ascii="Consolas" w:hAnsi="Consolas" w:cs="Consolas"/>
-                <w:color w:val="000000"/>
-                <w:sz w:val="19"/>
-                <w:szCs w:val="19"/>
-              </w:rPr>
-            </w:pPr>
-            <w:r>
-              <w:rPr>
-                <w:rFonts w:ascii="Consolas" w:hAnsi="Consolas" w:cs="Consolas"/>
-                <w:color w:val="000000"/>
-                <w:sz w:val="19"/>
-                <w:szCs w:val="19"/>
-              </w:rPr>
-              <w:t>The child window is not saving the WindowOrder data.</w:t>
-            </w:r>
-          </w:p>
-          <w:p>
-            <w:pPr>
-              <w:autoSpaceDE w:val="0"/>
-              <w:autoSpaceDN w:val="0"/>
-              <w:adjustRightInd w:val="0"/>
-              <w:rPr>
-                <w:rFonts w:ascii="Consolas" w:hAnsi="Consolas" w:cs="Consolas"/>
-                <w:color w:val="000000"/>
-                <w:sz w:val="19"/>
-                <w:szCs w:val="19"/>
-              </w:rPr>
-            </w:pPr>
-            <w:r>
-              <w:rPr>
-                <w:rFonts w:ascii="Consolas" w:hAnsi="Consolas" w:cs="Consolas"/>
-                <w:color w:val="000000"/>
-                <w:sz w:val="19"/>
-                <w:szCs w:val="19"/>
-              </w:rPr>
-              <w:t xml:space="preserve">Something not right with the events on the child form. </w:t>
-            </w:r>
-          </w:p>
-          <w:p>
-            <w:pPr>
-              <w:autoSpaceDE w:val="0"/>
-              <w:autoSpaceDN w:val="0"/>
-              <w:adjustRightInd w:val="0"/>
-              <w:rPr>
-                <w:rFonts w:ascii="Consolas" w:hAnsi="Consolas" w:cs="Consolas"/>
-                <w:color w:val="000000"/>
-                <w:sz w:val="19"/>
-                <w:szCs w:val="19"/>
-              </w:rPr>
-            </w:pPr>
-            <w:r>
-              <w:rPr>
-                <w:rFonts w:ascii="Consolas" w:hAnsi="Consolas" w:cs="Consolas"/>
-                <w:color w:val="0000FF"/>
-                <w:sz w:val="19"/>
-                <w:szCs w:val="19"/>
-              </w:rPr>
-              <w:t>private</w:t>
-            </w:r>
-            <w:r>
-              <w:rPr>
-                <w:rFonts w:ascii="Consolas" w:hAnsi="Consolas" w:cs="Consolas"/>
-                <w:color w:val="000000"/>
-                <w:sz w:val="19"/>
-                <w:szCs w:val="19"/>
-              </w:rPr>
-              <w:t xml:space="preserve"> </w:t>
-            </w:r>
-            <w:r>
-              <w:rPr>
-                <w:rFonts w:ascii="Consolas" w:hAnsi="Consolas" w:cs="Consolas"/>
-                <w:color w:val="0000FF"/>
-                <w:sz w:val="19"/>
-                <w:szCs w:val="19"/>
-              </w:rPr>
-              <w:t>void</w:t>
-            </w:r>
-            <w:r>
-              <w:rPr>
-                <w:rFonts w:ascii="Consolas" w:hAnsi="Consolas" w:cs="Consolas"/>
-                <w:color w:val="000000"/>
-                <w:sz w:val="19"/>
-                <w:szCs w:val="19"/>
-              </w:rPr>
-              <w:t xml:space="preserve"> TS_OrderTextbox_KeyUp(</w:t>
-            </w:r>
-            <w:r>
-              <w:rPr>
-                <w:rFonts w:ascii="Consolas" w:hAnsi="Consolas" w:cs="Consolas"/>
-                <w:color w:val="0000FF"/>
-                <w:sz w:val="19"/>
-                <w:szCs w:val="19"/>
-              </w:rPr>
-              <w:t>object</w:t>
-            </w:r>
-            <w:r>
-              <w:rPr>
-                <w:rFonts w:ascii="Consolas" w:hAnsi="Consolas" w:cs="Consolas"/>
-                <w:color w:val="000000"/>
-                <w:sz w:val="19"/>
-                <w:szCs w:val="19"/>
-              </w:rPr>
-              <w:t xml:space="preserve"> sender, KeyEventArgs e)</w:t>
-            </w:r>
-            <w:r>
-              <w:rPr>
-                <w:rFonts w:ascii="Consolas" w:hAnsi="Consolas" w:cs="Consolas"/>
-                <w:color w:val="000000"/>
-                <w:sz w:val="19"/>
-                <w:szCs w:val="19"/>
-              </w:rPr>
-              <w:t xml:space="preserve"> should be saving this to the</w:t>
-            </w:r>
-            <w:r>
-              <w:rPr>
-                <w:rFonts w:ascii="Consolas" w:hAnsi="Consolas" w:cs="Consolas"/>
-                <w:color w:val="000000"/>
-                <w:sz w:val="19"/>
-                <w:szCs w:val="19"/>
-              </w:rPr>
-              <w:t xml:space="preserve"> m_ChildConfig.WindowOrder</w:t>
-            </w:r>
-            <w:r>
-              <w:rPr>
-                <w:rFonts w:ascii="Consolas" w:hAnsi="Consolas" w:cs="Consolas"/>
-                <w:color w:val="000000"/>
-                <w:sz w:val="19"/>
-                <w:szCs w:val="19"/>
-              </w:rPr>
-              <w:t xml:space="preserve">. But, </w:t>
-            </w:r>
-            <w:r>
-              <w:rPr>
-                <w:rFonts w:ascii="Consolas" w:hAnsi="Consolas" w:cs="Consolas"/>
-                <w:color w:val="000000"/>
-                <w:sz w:val="19"/>
-                <w:szCs w:val="19"/>
-              </w:rPr>
-              <w:t>bit saving it. Or, the m_ChildConfig object is not being passed back.</w:t>
-            </w:r>
-          </w:p>
-          <w:p>
-            <w:pPr>
-              <w:rPr>
-                <w:rFonts w:ascii="Consolas" w:hAnsi="Consolas" w:cs="Consolas"/>
-                <w:color w:val="000000"/>
-                <w:sz w:val="19"/>
-                <w:szCs w:val="19"/>
-              </w:rPr>
-            </w:pPr>
-            <w:r>
-              <w:rPr>
-                <w:rFonts w:ascii="Consolas" w:hAnsi="Consolas" w:cs="Consolas"/>
-                <w:color w:val="000000"/>
-                <w:sz w:val="19"/>
-                <w:szCs w:val="19"/>
-              </w:rPr>
-              <w:t xml:space="preserve">        </w:t>
-            </w:r>
-          </w:p>
-          <w:p>
-            <w:r>
-              <w:t>Som</w:t>
+              <w:t>Need to work on saving the configuration. The options UI Looks good and works well. But, it is not saving the settings.</w:t>
             </w:r>
           </w:p>
         </w:tc>
@@ -1513,28 +1306,28 @@
       </w:rPr>
     </w:lvl>
   </w:abstractNum>
-  <w:num w:numId="1">
+  <w:num w:numId="1" w16cid:durableId="18747797">
     <w:abstractNumId w:val="4"/>
   </w:num>
-  <w:num w:numId="2">
+  <w:num w:numId="2" w16cid:durableId="1021976951">
     <w:abstractNumId w:val="5"/>
   </w:num>
-  <w:num w:numId="3">
+  <w:num w:numId="3" w16cid:durableId="2074039473">
     <w:abstractNumId w:val="6"/>
   </w:num>
-  <w:num w:numId="4">
+  <w:num w:numId="4" w16cid:durableId="830609047">
     <w:abstractNumId w:val="3"/>
   </w:num>
-  <w:num w:numId="5">
+  <w:num w:numId="5" w16cid:durableId="848065829">
     <w:abstractNumId w:val="1"/>
   </w:num>
-  <w:num w:numId="6">
+  <w:num w:numId="6" w16cid:durableId="916472943">
     <w:abstractNumId w:val="2"/>
   </w:num>
-  <w:num w:numId="7">
+  <w:num w:numId="7" w16cid:durableId="1809274830">
     <w:abstractNumId w:val="7"/>
   </w:num>
-  <w:num w:numId="8">
+  <w:num w:numId="8" w16cid:durableId="2126844034">
     <w:abstractNumId w:val="0"/>
   </w:num>
 </w:numbering>

</xml_diff>

<commit_message>
I lost the code for the OpenFileDialog_Click. need to create a new branch to find and paste back into this branch.
</commit_message>
<xml_diff>
--- a/Osprey/Osprey Notes.docx
+++ b/Osprey/Osprey Notes.docx
@@ -1,63 +1,7 @@
 
 <file path=word/document.xml><?xml version="1.0" encoding="utf-8"?>
-<w:document xmlns:wpc="http://schemas.microsoft.com/office/word/2010/wordprocessingCanvas" xmlns:cx="http://schemas.microsoft.com/office/drawing/2014/chartex" xmlns:cx1="http://schemas.microsoft.com/office/drawing/2015/9/8/chartex" xmlns:cx2="http://schemas.microsoft.com/office/drawing/2015/10/21/chartex" xmlns:cx3="http://schemas.microsoft.com/office/drawing/2016/5/9/chartex" xmlns:cx4="http://schemas.microsoft.com/office/drawing/2016/5/10/chartex" xmlns:cx5="http://schemas.microsoft.com/office/drawing/2016/5/11/chartex" xmlns:cx6="http://schemas.microsoft.com/office/drawing/2016/5/12/chartex" xmlns:cx7="http://schemas.microsoft.com/office/drawing/2016/5/13/chartex" xmlns:cx8="http://schemas.microsoft.com/office/drawing/2016/5/14/chartex" xmlns:mc="http://schemas.openxmlformats.org/markup-compatibility/2006" xmlns:aink="http://schemas.microsoft.com/office/drawing/2016/ink" xmlns:am3d="http://schemas.microsoft.com/office/drawing/2017/model3d" xmlns:o="urn:schemas-microsoft-com:office:office" xmlns:r="http://schemas.openxmlformats.org/officeDocument/2006/relationships" xmlns:m="http://schemas.openxmlformats.org/officeDocument/2006/math" xmlns:v="urn:schemas-microsoft-com:vml" xmlns:wp14="http://schemas.microsoft.com/office/word/2010/wordprocessingDrawing" xmlns:wp="http://schemas.openxmlformats.org/drawingml/2006/wordprocessingDrawing" xmlns:w10="urn:schemas-microsoft-com:office:word" xmlns:w="http://schemas.openxmlformats.org/wordprocessingml/2006/main" xmlns:w14="http://schemas.microsoft.com/office/word/2010/wordml" xmlns:w15="http://schemas.microsoft.com/office/word/2012/wordml" xmlns:w16cex="http://schemas.microsoft.com/office/word/2018/wordml/cex" xmlns:w16cid="http://schemas.microsoft.com/office/word/2016/wordml/cid" xmlns:w16="http://schemas.microsoft.com/office/word/2018/wordml" xmlns:w16sdtdh="http://schemas.microsoft.com/office/word/2020/wordml/sdtdatahash" xmlns:w16se="http://schemas.microsoft.com/office/word/2015/wordml/symex" xmlns:wpg="http://schemas.microsoft.com/office/word/2010/wordprocessingGroup" xmlns:wpi="http://schemas.microsoft.com/office/word/2010/wordprocessingInk" xmlns:wne="http://schemas.microsoft.com/office/word/2006/wordml" xmlns:wps="http://schemas.microsoft.com/office/word/2010/wordprocessingShape" mc:Ignorable="w14 w15 w16se w16cid w16 w16cex w16sdtdh wp14">
+<w:document xmlns:wpc="http://schemas.microsoft.com/office/word/2010/wordprocessingCanvas" xmlns:cx="http://schemas.microsoft.com/office/drawing/2014/chartex" xmlns:cx1="http://schemas.microsoft.com/office/drawing/2015/9/8/chartex" xmlns:cx2="http://schemas.microsoft.com/office/drawing/2015/10/21/chartex" xmlns:cx3="http://schemas.microsoft.com/office/drawing/2016/5/9/chartex" xmlns:cx4="http://schemas.microsoft.com/office/drawing/2016/5/10/chartex" xmlns:cx5="http://schemas.microsoft.com/office/drawing/2016/5/11/chartex" xmlns:cx6="http://schemas.microsoft.com/office/drawing/2016/5/12/chartex" xmlns:cx7="http://schemas.microsoft.com/office/drawing/2016/5/13/chartex" xmlns:cx8="http://schemas.microsoft.com/office/drawing/2016/5/14/chartex" xmlns:mc="http://schemas.openxmlformats.org/markup-compatibility/2006" xmlns:aink="http://schemas.microsoft.com/office/drawing/2016/ink" xmlns:am3d="http://schemas.microsoft.com/office/drawing/2017/model3d" xmlns:o="urn:schemas-microsoft-com:office:office" xmlns:oel="http://schemas.microsoft.com/office/2019/extlst" xmlns:r="http://schemas.openxmlformats.org/officeDocument/2006/relationships" xmlns:m="http://schemas.openxmlformats.org/officeDocument/2006/math" xmlns:v="urn:schemas-microsoft-com:vml" xmlns:wp14="http://schemas.microsoft.com/office/word/2010/wordprocessingDrawing" xmlns:wp="http://schemas.openxmlformats.org/drawingml/2006/wordprocessingDrawing" xmlns:w10="urn:schemas-microsoft-com:office:word" xmlns:w="http://schemas.openxmlformats.org/wordprocessingml/2006/main" xmlns:w14="http://schemas.microsoft.com/office/word/2010/wordml" xmlns:w15="http://schemas.microsoft.com/office/word/2012/wordml" xmlns:w16cex="http://schemas.microsoft.com/office/word/2018/wordml/cex" xmlns:w16cid="http://schemas.microsoft.com/office/word/2016/wordml/cid" xmlns:w16="http://schemas.microsoft.com/office/word/2018/wordml" xmlns:w16sdtdh="http://schemas.microsoft.com/office/word/2020/wordml/sdtdatahash" xmlns:w16se="http://schemas.microsoft.com/office/word/2015/wordml/symex" xmlns:wpg="http://schemas.microsoft.com/office/word/2010/wordprocessingGroup" xmlns:wpi="http://schemas.microsoft.com/office/word/2010/wordprocessingInk" xmlns:wne="http://schemas.microsoft.com/office/word/2006/wordml" xmlns:wps="http://schemas.microsoft.com/office/word/2010/wordprocessingShape" mc:Ignorable="w14 w15 w16se w16cid w16 w16cex w16sdtdh wp14">
   <w:body>
-    <w:p>
-      <w:r>
-        <w:t>4</w:t>
-      </w:r>
-      <w:r>
-        <w:t>/</w:t>
-      </w:r>
-      <w:r>
-        <w:t>3</w:t>
-      </w:r>
-      <w:r>
-        <w:t>/2022</w:t>
-      </w:r>
-    </w:p>
-    <w:tbl>
-      <w:tblPr>
-        <w:tblStyle w:val="TableGrid"/>
-        <w:tblW w:w="0" w:type="auto"/>
-        <w:tblBorders>
-          <w:top w:val="single" w:sz="4" w:space="0" w:color="A6A6A6" w:themeColor="background1" w:themeShade="A6"/>
-          <w:left w:val="single" w:sz="4" w:space="0" w:color="A6A6A6" w:themeColor="background1" w:themeShade="A6"/>
-          <w:bottom w:val="single" w:sz="4" w:space="0" w:color="A6A6A6" w:themeColor="background1" w:themeShade="A6"/>
-          <w:right w:val="single" w:sz="4" w:space="0" w:color="A6A6A6" w:themeColor="background1" w:themeShade="A6"/>
-          <w:insideH w:val="single" w:sz="4" w:space="0" w:color="A6A6A6" w:themeColor="background1" w:themeShade="A6"/>
-          <w:insideV w:val="single" w:sz="4" w:space="0" w:color="A6A6A6" w:themeColor="background1" w:themeShade="A6"/>
-        </w:tblBorders>
-        <w:tblLook w:val="04A0" w:firstRow="1" w:lastRow="0" w:firstColumn="1" w:lastColumn="0" w:noHBand="0" w:noVBand="1"/>
-      </w:tblPr>
-      <w:tblGrid>
-        <w:gridCol w:w="1255"/>
-        <w:gridCol w:w="1080"/>
-        <w:gridCol w:w="6120"/>
-      </w:tblGrid>
-      <w:tr>
-        <w:tc>
-          <w:tcPr>
-            <w:tcW w:w="1255" w:type="dxa"/>
-          </w:tcPr>
-          <w:p/>
-        </w:tc>
-        <w:tc>
-          <w:tcPr>
-            <w:tcW w:w="1080" w:type="dxa"/>
-          </w:tcPr>
-          <w:p/>
-        </w:tc>
-        <w:tc>
-          <w:tcPr>
-            <w:tcW w:w="6120" w:type="dxa"/>
-          </w:tcPr>
-          <w:p/>
-        </w:tc>
-      </w:tr>
-    </w:tbl>
-    <w:p/>
-    <w:p/>
     <w:tbl>
       <w:tblPr>
         <w:tblStyle w:val="TableGrid"/>
@@ -65,23 +9,34 @@
         <w:tblLook w:val="04A0" w:firstRow="1" w:lastRow="0" w:firstColumn="1" w:lastColumn="0" w:noHBand="0" w:noVBand="1"/>
       </w:tblPr>
       <w:tblGrid>
-        <w:gridCol w:w="8635"/>
-        <w:gridCol w:w="8635"/>
+        <w:gridCol w:w="5756"/>
+        <w:gridCol w:w="5757"/>
+        <w:gridCol w:w="5757"/>
       </w:tblGrid>
       <w:tr>
         <w:tc>
           <w:tcPr>
-            <w:tcW w:w="8635" w:type="dxa"/>
+            <w:tcW w:w="5756" w:type="dxa"/>
           </w:tcPr>
           <w:p>
             <w:r>
-              <w:t>Need to work on saving the configuration. The options UI Looks good and works well. But, it is not saving the settings.</w:t>
+              <w:t>Checked</w:t>
             </w:r>
           </w:p>
         </w:tc>
         <w:tc>
           <w:tcPr>
-            <w:tcW w:w="8635" w:type="dxa"/>
+            <w:tcW w:w="5757" w:type="dxa"/>
+          </w:tcPr>
+          <w:p>
+            <w:r>
+              <w:t>How is the default determined.</w:t>
+            </w:r>
+          </w:p>
+        </w:tc>
+        <w:tc>
+          <w:tcPr>
+            <w:tcW w:w="5757" w:type="dxa"/>
           </w:tcPr>
           <w:p/>
         </w:tc>
@@ -89,20 +44,23 @@
       <w:tr>
         <w:tc>
           <w:tcPr>
-            <w:tcW w:w="8635" w:type="dxa"/>
+            <w:tcW w:w="5756" w:type="dxa"/>
           </w:tcPr>
           <w:p>
-            <w:pPr>
-              <w:rPr>
-                <w:b/>
-                <w:bCs/>
-              </w:rPr>
-            </w:pPr>
+            <w:r>
+              <w:t>Unchecked</w:t>
+            </w:r>
           </w:p>
         </w:tc>
         <w:tc>
           <w:tcPr>
-            <w:tcW w:w="8635" w:type="dxa"/>
+            <w:tcW w:w="5757" w:type="dxa"/>
+          </w:tcPr>
+          <w:p/>
+        </w:tc>
+        <w:tc>
+          <w:tcPr>
+            <w:tcW w:w="5757" w:type="dxa"/>
           </w:tcPr>
           <w:p/>
         </w:tc>
@@ -110,13 +68,19 @@
       <w:tr>
         <w:tc>
           <w:tcPr>
-            <w:tcW w:w="8635" w:type="dxa"/>
+            <w:tcW w:w="5756" w:type="dxa"/>
           </w:tcPr>
           <w:p/>
         </w:tc>
         <w:tc>
           <w:tcPr>
-            <w:tcW w:w="8635" w:type="dxa"/>
+            <w:tcW w:w="5757" w:type="dxa"/>
+          </w:tcPr>
+          <w:p/>
+        </w:tc>
+        <w:tc>
+          <w:tcPr>
+            <w:tcW w:w="5757" w:type="dxa"/>
           </w:tcPr>
           <w:p/>
         </w:tc>
@@ -124,13 +88,19 @@
       <w:tr>
         <w:tc>
           <w:tcPr>
-            <w:tcW w:w="8635" w:type="dxa"/>
+            <w:tcW w:w="5756" w:type="dxa"/>
           </w:tcPr>
           <w:p/>
         </w:tc>
         <w:tc>
           <w:tcPr>
-            <w:tcW w:w="8635" w:type="dxa"/>
+            <w:tcW w:w="5757" w:type="dxa"/>
+          </w:tcPr>
+          <w:p/>
+        </w:tc>
+        <w:tc>
+          <w:tcPr>
+            <w:tcW w:w="5757" w:type="dxa"/>
           </w:tcPr>
           <w:p/>
         </w:tc>
@@ -138,55 +108,19 @@
       <w:tr>
         <w:tc>
           <w:tcPr>
-            <w:tcW w:w="8635" w:type="dxa"/>
+            <w:tcW w:w="5756" w:type="dxa"/>
           </w:tcPr>
           <w:p/>
         </w:tc>
         <w:tc>
           <w:tcPr>
-            <w:tcW w:w="8635" w:type="dxa"/>
-          </w:tcPr>
-          <w:p/>
-        </w:tc>
-      </w:tr>
-      <w:tr>
-        <w:tc>
-          <w:tcPr>
-            <w:tcW w:w="8635" w:type="dxa"/>
+            <w:tcW w:w="5757" w:type="dxa"/>
           </w:tcPr>
           <w:p/>
         </w:tc>
         <w:tc>
           <w:tcPr>
-            <w:tcW w:w="8635" w:type="dxa"/>
-          </w:tcPr>
-          <w:p/>
-        </w:tc>
-      </w:tr>
-      <w:tr>
-        <w:tc>
-          <w:tcPr>
-            <w:tcW w:w="8635" w:type="dxa"/>
-          </w:tcPr>
-          <w:p/>
-        </w:tc>
-        <w:tc>
-          <w:tcPr>
-            <w:tcW w:w="8635" w:type="dxa"/>
-          </w:tcPr>
-          <w:p/>
-        </w:tc>
-      </w:tr>
-      <w:tr>
-        <w:tc>
-          <w:tcPr>
-            <w:tcW w:w="8635" w:type="dxa"/>
-          </w:tcPr>
-          <w:p/>
-        </w:tc>
-        <w:tc>
-          <w:tcPr>
-            <w:tcW w:w="8635" w:type="dxa"/>
+            <w:tcW w:w="5757" w:type="dxa"/>
           </w:tcPr>
           <w:p/>
         </w:tc>
@@ -194,21 +128,147 @@
     </w:tbl>
     <w:p/>
     <w:p>
+      <w:pPr>
+        <w:rPr>
+          <w:rFonts w:ascii="Consolas" w:hAnsi="Consolas" w:cs="Consolas"/>
+          <w:color w:val="000000"/>
+          <w:sz w:val="19"/>
+          <w:szCs w:val="19"/>
+        </w:rPr>
+      </w:pPr>
       <w:r>
-        <w:t>As you are adding child windows to the folder group, the View selection is set to [Tile Vertical]. This should be cleared while adding widows because the new child windows popup in the center, not vertically tiled.</w:t>
+        <w:t xml:space="preserve">Create a new </w:t>
+      </w:r>
+      <w:r>
+        <w:rPr>
+          <w:rFonts w:ascii="Consolas" w:hAnsi="Consolas" w:cs="Consolas"/>
+          <w:color w:val="000000"/>
+          <w:sz w:val="19"/>
+          <w:szCs w:val="19"/>
+        </w:rPr>
+        <w:t>Properties.Settings.Default.UseDefaultXmlRepo</w:t>
       </w:r>
     </w:p>
     <w:p>
       <w:r>
+        <w:t>The config Checkbox will toggle this setting. This will be persisted for subsequent sessions. UI controls will compare these settings</w:t>
+      </w:r>
+    </w:p>
+    <w:p>
+      <w:pPr>
+        <w:pStyle w:val="ListParagraph"/>
+        <w:numPr>
+          <w:ilvl w:val="0"/>
+          <w:numId w:val="10"/>
+        </w:numPr>
         <w:rPr>
-          <w:noProof/>
+          <w:rFonts w:ascii="Consolas" w:hAnsi="Consolas" w:cs="Consolas"/>
+          <w:color w:val="000000"/>
+          <w:sz w:val="19"/>
+          <w:szCs w:val="19"/>
         </w:rPr>
-        <w:lastRenderedPageBreak/>
+      </w:pPr>
+      <w:r>
+        <w:rPr>
+          <w:rFonts w:ascii="Consolas" w:hAnsi="Consolas" w:cs="Consolas"/>
+          <w:color w:val="000000"/>
+          <w:sz w:val="19"/>
+          <w:szCs w:val="19"/>
+        </w:rPr>
+        <w:t xml:space="preserve">Properties.Settings.Default.UseDefaultXmlRepo </w:t>
+      </w:r>
+    </w:p>
+    <w:p>
+      <w:pPr>
+        <w:pStyle w:val="ListParagraph"/>
+        <w:numPr>
+          <w:ilvl w:val="0"/>
+          <w:numId w:val="10"/>
+        </w:numPr>
+        <w:rPr>
+          <w:rFonts w:ascii="Consolas" w:hAnsi="Consolas" w:cs="Consolas"/>
+          <w:color w:val="000000"/>
+          <w:sz w:val="19"/>
+          <w:szCs w:val="19"/>
+        </w:rPr>
+      </w:pPr>
+      <w:r>
+        <w:rPr>
+          <w:rFonts w:ascii="Consolas" w:hAnsi="Consolas" w:cs="Consolas"/>
+          <w:color w:val="000000"/>
+          <w:sz w:val="19"/>
+          <w:szCs w:val="19"/>
+        </w:rPr>
+        <w:t>Properties.Settings.Default.AltXmlRepository</w:t>
+      </w:r>
+    </w:p>
+    <w:p>
+      <w:pPr>
+        <w:pStyle w:val="ListParagraph"/>
+        <w:numPr>
+          <w:ilvl w:val="0"/>
+          <w:numId w:val="10"/>
+        </w:numPr>
+      </w:pPr>
+      <w:r>
+        <w:t>Change the &lt;Default&gt; button for the color picker to a check box-like the parent form’s &lt;Use Default Path&gt;</w:t>
+      </w:r>
+    </w:p>
+    <w:p>
+      <w:r>
+        <w:t xml:space="preserve">Implement the Default functionality. </w:t>
+      </w:r>
+    </w:p>
+    <w:p>
+      <w:pPr>
+        <w:pStyle w:val="ListParagraph"/>
+        <w:numPr>
+          <w:ilvl w:val="0"/>
+          <w:numId w:val="11"/>
+        </w:numPr>
+      </w:pPr>
+      <w:r>
+        <w:t xml:space="preserve">How do I store the “Use Default” value? </w:t>
+      </w:r>
+    </w:p>
+    <w:p>
+      <w:pPr>
+        <w:pStyle w:val="ListParagraph"/>
+        <w:numPr>
+          <w:ilvl w:val="0"/>
+          <w:numId w:val="11"/>
+        </w:numPr>
+      </w:pPr>
+      <w:r>
+        <w:t xml:space="preserve">How do I read and use this setting? </w:t>
+      </w:r>
+    </w:p>
+    <w:p>
+      <w:pPr>
+        <w:pStyle w:val="ListParagraph"/>
+        <w:numPr>
+          <w:ilvl w:val="0"/>
+          <w:numId w:val="11"/>
+        </w:numPr>
+      </w:pPr>
+      <w:r>
+        <w:t xml:space="preserve">Look at line 516. </w:t>
+      </w:r>
+    </w:p>
+    <w:p>
+      <w:pPr>
+        <w:pStyle w:val="ListParagraph"/>
+        <w:numPr>
+          <w:ilvl w:val="0"/>
+          <w:numId w:val="11"/>
+        </w:numPr>
+      </w:pPr>
+      <w:r>
         <w:drawing>
-          <wp:inline distT="0" distB="0" distL="0" distR="0" wp14:anchorId="141000AF" wp14:editId="44F706E6">
-            <wp:extent cx="7678222" cy="3191320"/>
-            <wp:effectExtent l="0" t="0" r="0" b="9525"/>
-            <wp:docPr id="2" name="Picture 2" descr="Graphical user interface, text, application, email&#10;&#10;Description automatically generated"/>
+          <wp:inline distT="0" distB="0" distL="0" distR="0" wp14:anchorId="0897C4CC" wp14:editId="41658606">
+            <wp:extent cx="7773485" cy="1200318"/>
+            <wp:effectExtent l="0" t="0" r="0" b="0"/>
+            <wp:docPr id="3" name="Picture 3" descr="Text&#10;&#10;Description automatically generated with medium confidence"/>
             <wp:cNvGraphicFramePr>
               <a:graphicFrameLocks xmlns:a="http://schemas.openxmlformats.org/drawingml/2006/main" noChangeAspect="1"/>
             </wp:cNvGraphicFramePr>
@@ -216,7 +276,7 @@
               <a:graphicData uri="http://schemas.openxmlformats.org/drawingml/2006/picture">
                 <pic:pic xmlns:pic="http://schemas.openxmlformats.org/drawingml/2006/picture">
                   <pic:nvPicPr>
-                    <pic:cNvPr id="2" name="Picture 2" descr="Graphical user interface, text, application, email&#10;&#10;Description automatically generated"/>
+                    <pic:cNvPr id="3" name="Picture 3" descr="Text&#10;&#10;Description automatically generated with medium confidence"/>
                     <pic:cNvPicPr/>
                   </pic:nvPicPr>
                   <pic:blipFill>
@@ -228,7 +288,7 @@
                   <pic:spPr>
                     <a:xfrm>
                       <a:off x="0" y="0"/>
-                      <a:ext cx="7678222" cy="3191320"/>
+                      <a:ext cx="7773485" cy="1200318"/>
                     </a:xfrm>
                     <a:prstGeom prst="rect">
                       <a:avLst/>
@@ -241,203 +301,86 @@
         </w:drawing>
       </w:r>
     </w:p>
-    <w:p/>
     <w:p>
       <w:r>
-        <w:t>Test cases</w:t>
+        <w:lastRenderedPageBreak/>
+        <w:drawing>
+          <wp:inline distT="0" distB="0" distL="0" distR="0" wp14:anchorId="0DDA3C1F" wp14:editId="08413BBF">
+            <wp:extent cx="8811855" cy="5268060"/>
+            <wp:effectExtent l="0" t="0" r="8890" b="8890"/>
+            <wp:docPr id="2" name="Picture 2" descr="Text&#10;&#10;Description automatically generated"/>
+            <wp:cNvGraphicFramePr>
+              <a:graphicFrameLocks xmlns:a="http://schemas.openxmlformats.org/drawingml/2006/main" noChangeAspect="1"/>
+            </wp:cNvGraphicFramePr>
+            <a:graphic xmlns:a="http://schemas.openxmlformats.org/drawingml/2006/main">
+              <a:graphicData uri="http://schemas.openxmlformats.org/drawingml/2006/picture">
+                <pic:pic xmlns:pic="http://schemas.openxmlformats.org/drawingml/2006/picture">
+                  <pic:nvPicPr>
+                    <pic:cNvPr id="2" name="Picture 2" descr="Text&#10;&#10;Description automatically generated"/>
+                    <pic:cNvPicPr/>
+                  </pic:nvPicPr>
+                  <pic:blipFill>
+                    <a:blip r:embed="rId6"/>
+                    <a:stretch>
+                      <a:fillRect/>
+                    </a:stretch>
+                  </pic:blipFill>
+                  <pic:spPr>
+                    <a:xfrm>
+                      <a:off x="0" y="0"/>
+                      <a:ext cx="8811855" cy="5268060"/>
+                    </a:xfrm>
+                    <a:prstGeom prst="rect">
+                      <a:avLst/>
+                    </a:prstGeom>
+                  </pic:spPr>
+                </pic:pic>
+              </a:graphicData>
+            </a:graphic>
+          </wp:inline>
+        </w:drawing>
       </w:r>
     </w:p>
-    <w:tbl>
-      <w:tblPr>
-        <w:tblStyle w:val="TableGrid"/>
-        <w:tblW w:w="0" w:type="auto"/>
-        <w:tblBorders>
-          <w:top w:val="single" w:sz="4" w:space="0" w:color="D9D9D9" w:themeColor="background1" w:themeShade="D9"/>
-          <w:left w:val="single" w:sz="4" w:space="0" w:color="D9D9D9" w:themeColor="background1" w:themeShade="D9"/>
-          <w:bottom w:val="single" w:sz="4" w:space="0" w:color="D9D9D9" w:themeColor="background1" w:themeShade="D9"/>
-          <w:right w:val="single" w:sz="4" w:space="0" w:color="D9D9D9" w:themeColor="background1" w:themeShade="D9"/>
-          <w:insideH w:val="single" w:sz="4" w:space="0" w:color="D9D9D9" w:themeColor="background1" w:themeShade="D9"/>
-          <w:insideV w:val="single" w:sz="4" w:space="0" w:color="D9D9D9" w:themeColor="background1" w:themeShade="D9"/>
-        </w:tblBorders>
-        <w:tblLook w:val="04A0" w:firstRow="1" w:lastRow="0" w:firstColumn="1" w:lastColumn="0" w:noHBand="0" w:noVBand="1"/>
-      </w:tblPr>
-      <w:tblGrid>
-        <w:gridCol w:w="5215"/>
-        <w:gridCol w:w="12055"/>
-      </w:tblGrid>
-      <w:tr>
-        <w:tc>
-          <w:tcPr>
-            <w:tcW w:w="5215" w:type="dxa"/>
-          </w:tcPr>
-          <w:p>
-            <w:r>
-              <w:t>Initial start up</w:t>
-            </w:r>
-          </w:p>
-        </w:tc>
-        <w:tc>
-          <w:tcPr>
-            <w:tcW w:w="12055" w:type="dxa"/>
-          </w:tcPr>
-          <w:p>
-            <w:r>
-              <w:t xml:space="preserve">Start with OspreyData.xml from old version. </w:t>
-            </w:r>
-          </w:p>
-        </w:tc>
-      </w:tr>
-      <w:tr>
-        <w:tc>
-          <w:tcPr>
-            <w:tcW w:w="5215" w:type="dxa"/>
-          </w:tcPr>
-          <w:p>
-            <w:r>
-              <w:t xml:space="preserve">Backwards compatible </w:t>
-            </w:r>
-          </w:p>
-          <w:p/>
-        </w:tc>
-        <w:tc>
-          <w:tcPr>
-            <w:tcW w:w="12055" w:type="dxa"/>
-          </w:tcPr>
-          <w:p>
-            <w:r>
-              <w:t>Start with OspreyData.xml from old version.</w:t>
-            </w:r>
-          </w:p>
-          <w:p/>
-          <w:p>
-            <w:r>
-              <w:t>Verify these are added to the xml file:</w:t>
-            </w:r>
-          </w:p>
-          <w:p>
-            <w:pPr>
-              <w:pStyle w:val="ListParagraph"/>
-              <w:numPr>
-                <w:ilvl w:val="0"/>
-                <w:numId w:val="6"/>
-              </w:numPr>
-            </w:pPr>
-            <w:r>
-              <w:t>Color</w:t>
-            </w:r>
-          </w:p>
-          <w:p>
-            <w:pPr>
-              <w:pStyle w:val="ListParagraph"/>
-              <w:numPr>
-                <w:ilvl w:val="0"/>
-                <w:numId w:val="6"/>
-              </w:numPr>
-            </w:pPr>
-            <w:r>
-              <w:t>&lt;</w:t>
-            </w:r>
-            <w:r>
-              <w:t>LastViewedFolderTeam</w:t>
-            </w:r>
-            <w:r>
-              <w:t>/&gt;</w:t>
-            </w:r>
-          </w:p>
-        </w:tc>
-      </w:tr>
-      <w:tr>
-        <w:tc>
-          <w:tcPr>
-            <w:tcW w:w="5215" w:type="dxa"/>
-          </w:tcPr>
-          <w:p/>
-        </w:tc>
-        <w:tc>
-          <w:tcPr>
-            <w:tcW w:w="12055" w:type="dxa"/>
-          </w:tcPr>
-          <w:p/>
-          <w:p>
-            <w:r>
-              <w:t>If the saved file cannot be found, try loading the default.</w:t>
-            </w:r>
-          </w:p>
-          <w:p/>
-        </w:tc>
-      </w:tr>
-      <w:tr>
-        <w:tc>
-          <w:tcPr>
-            <w:tcW w:w="5215" w:type="dxa"/>
-          </w:tcPr>
-          <w:p/>
-        </w:tc>
-        <w:tc>
-          <w:tcPr>
-            <w:tcW w:w="12055" w:type="dxa"/>
-          </w:tcPr>
-          <w:p/>
-        </w:tc>
-      </w:tr>
-      <w:tr>
-        <w:tc>
-          <w:tcPr>
-            <w:tcW w:w="5215" w:type="dxa"/>
-          </w:tcPr>
-          <w:p/>
-        </w:tc>
-        <w:tc>
-          <w:tcPr>
-            <w:tcW w:w="12055" w:type="dxa"/>
-          </w:tcPr>
-          <w:p/>
-        </w:tc>
-      </w:tr>
-      <w:tr>
-        <w:tc>
-          <w:tcPr>
-            <w:tcW w:w="5215" w:type="dxa"/>
-          </w:tcPr>
-          <w:p/>
-        </w:tc>
-        <w:tc>
-          <w:tcPr>
-            <w:tcW w:w="12055" w:type="dxa"/>
-          </w:tcPr>
-          <w:p/>
-        </w:tc>
-      </w:tr>
-      <w:tr>
-        <w:tc>
-          <w:tcPr>
-            <w:tcW w:w="5215" w:type="dxa"/>
-          </w:tcPr>
-          <w:p/>
-        </w:tc>
-        <w:tc>
-          <w:tcPr>
-            <w:tcW w:w="12055" w:type="dxa"/>
-          </w:tcPr>
-          <w:p/>
-        </w:tc>
-      </w:tr>
-      <w:tr>
-        <w:tc>
-          <w:tcPr>
-            <w:tcW w:w="5215" w:type="dxa"/>
-          </w:tcPr>
-          <w:p/>
-        </w:tc>
-        <w:tc>
-          <w:tcPr>
-            <w:tcW w:w="12055" w:type="dxa"/>
-          </w:tcPr>
-          <w:p/>
-        </w:tc>
-      </w:tr>
-    </w:tbl>
-    <w:p/>
+    <w:p>
+      <w:r>
+        <w:lastRenderedPageBreak/>
+        <w:drawing>
+          <wp:inline distT="0" distB="0" distL="0" distR="0" wp14:anchorId="6F6854F1" wp14:editId="108F8549">
+            <wp:extent cx="8811855" cy="5268060"/>
+            <wp:effectExtent l="0" t="0" r="8890" b="8890"/>
+            <wp:docPr id="1" name="Picture 1" descr="Text&#10;&#10;Description automatically generated"/>
+            <wp:cNvGraphicFramePr>
+              <a:graphicFrameLocks xmlns:a="http://schemas.openxmlformats.org/drawingml/2006/main" noChangeAspect="1"/>
+            </wp:cNvGraphicFramePr>
+            <a:graphic xmlns:a="http://schemas.openxmlformats.org/drawingml/2006/main">
+              <a:graphicData uri="http://schemas.openxmlformats.org/drawingml/2006/picture">
+                <pic:pic xmlns:pic="http://schemas.openxmlformats.org/drawingml/2006/picture">
+                  <pic:nvPicPr>
+                    <pic:cNvPr id="1" name="Picture 1" descr="Text&#10;&#10;Description automatically generated"/>
+                    <pic:cNvPicPr/>
+                  </pic:nvPicPr>
+                  <pic:blipFill>
+                    <a:blip r:embed="rId6"/>
+                    <a:stretch>
+                      <a:fillRect/>
+                    </a:stretch>
+                  </pic:blipFill>
+                  <pic:spPr>
+                    <a:xfrm>
+                      <a:off x="0" y="0"/>
+                      <a:ext cx="8811855" cy="5268060"/>
+                    </a:xfrm>
+                    <a:prstGeom prst="rect">
+                      <a:avLst/>
+                    </a:prstGeom>
+                  </pic:spPr>
+                </pic:pic>
+              </a:graphicData>
+            </a:graphic>
+          </wp:inline>
+        </w:drawing>
+      </w:r>
+    </w:p>
     <w:sectPr>
       <w:pgSz w:w="20160" w:h="12240" w:orient="landscape" w:code="5"/>
       <w:pgMar w:top="1440" w:right="1440" w:bottom="1440" w:left="1440" w:header="720" w:footer="720" w:gutter="0"/>
@@ -449,7 +392,7 @@
 </file>
 
 <file path=word/numbering.xml><?xml version="1.0" encoding="utf-8"?>
-<w:numbering xmlns:wpc="http://schemas.microsoft.com/office/word/2010/wordprocessingCanvas" xmlns:cx="http://schemas.microsoft.com/office/drawing/2014/chartex" xmlns:cx1="http://schemas.microsoft.com/office/drawing/2015/9/8/chartex" xmlns:cx2="http://schemas.microsoft.com/office/drawing/2015/10/21/chartex" xmlns:cx3="http://schemas.microsoft.com/office/drawing/2016/5/9/chartex" xmlns:cx4="http://schemas.microsoft.com/office/drawing/2016/5/10/chartex" xmlns:cx5="http://schemas.microsoft.com/office/drawing/2016/5/11/chartex" xmlns:cx6="http://schemas.microsoft.com/office/drawing/2016/5/12/chartex" xmlns:cx7="http://schemas.microsoft.com/office/drawing/2016/5/13/chartex" xmlns:cx8="http://schemas.microsoft.com/office/drawing/2016/5/14/chartex" xmlns:mc="http://schemas.openxmlformats.org/markup-compatibility/2006" xmlns:aink="http://schemas.microsoft.com/office/drawing/2016/ink" xmlns:am3d="http://schemas.microsoft.com/office/drawing/2017/model3d" xmlns:o="urn:schemas-microsoft-com:office:office" xmlns:r="http://schemas.openxmlformats.org/officeDocument/2006/relationships" xmlns:m="http://schemas.openxmlformats.org/officeDocument/2006/math" xmlns:v="urn:schemas-microsoft-com:vml" xmlns:wp14="http://schemas.microsoft.com/office/word/2010/wordprocessingDrawing" xmlns:wp="http://schemas.openxmlformats.org/drawingml/2006/wordprocessingDrawing" xmlns:w10="urn:schemas-microsoft-com:office:word" xmlns:w="http://schemas.openxmlformats.org/wordprocessingml/2006/main" xmlns:w14="http://schemas.microsoft.com/office/word/2010/wordml" xmlns:w15="http://schemas.microsoft.com/office/word/2012/wordml" xmlns:w16cex="http://schemas.microsoft.com/office/word/2018/wordml/cex" xmlns:w16cid="http://schemas.microsoft.com/office/word/2016/wordml/cid" xmlns:w16="http://schemas.microsoft.com/office/word/2018/wordml" xmlns:w16sdtdh="http://schemas.microsoft.com/office/word/2020/wordml/sdtdatahash" xmlns:w16se="http://schemas.microsoft.com/office/word/2015/wordml/symex" xmlns:wpg="http://schemas.microsoft.com/office/word/2010/wordprocessingGroup" xmlns:wpi="http://schemas.microsoft.com/office/word/2010/wordprocessingInk" xmlns:wne="http://schemas.microsoft.com/office/word/2006/wordml" xmlns:wps="http://schemas.microsoft.com/office/word/2010/wordprocessingShape" mc:Ignorable="w14 w15 w16se w16cid w16 w16cex w16sdtdh wp14">
+<w:numbering xmlns:wpc="http://schemas.microsoft.com/office/word/2010/wordprocessingCanvas" xmlns:cx="http://schemas.microsoft.com/office/drawing/2014/chartex" xmlns:cx1="http://schemas.microsoft.com/office/drawing/2015/9/8/chartex" xmlns:cx2="http://schemas.microsoft.com/office/drawing/2015/10/21/chartex" xmlns:cx3="http://schemas.microsoft.com/office/drawing/2016/5/9/chartex" xmlns:cx4="http://schemas.microsoft.com/office/drawing/2016/5/10/chartex" xmlns:cx5="http://schemas.microsoft.com/office/drawing/2016/5/11/chartex" xmlns:cx6="http://schemas.microsoft.com/office/drawing/2016/5/12/chartex" xmlns:cx7="http://schemas.microsoft.com/office/drawing/2016/5/13/chartex" xmlns:cx8="http://schemas.microsoft.com/office/drawing/2016/5/14/chartex" xmlns:mc="http://schemas.openxmlformats.org/markup-compatibility/2006" xmlns:aink="http://schemas.microsoft.com/office/drawing/2016/ink" xmlns:am3d="http://schemas.microsoft.com/office/drawing/2017/model3d" xmlns:o="urn:schemas-microsoft-com:office:office" xmlns:oel="http://schemas.microsoft.com/office/2019/extlst" xmlns:r="http://schemas.openxmlformats.org/officeDocument/2006/relationships" xmlns:m="http://schemas.openxmlformats.org/officeDocument/2006/math" xmlns:v="urn:schemas-microsoft-com:vml" xmlns:wp14="http://schemas.microsoft.com/office/word/2010/wordprocessingDrawing" xmlns:wp="http://schemas.openxmlformats.org/drawingml/2006/wordprocessingDrawing" xmlns:w10="urn:schemas-microsoft-com:office:word" xmlns:w="http://schemas.openxmlformats.org/wordprocessingml/2006/main" xmlns:w14="http://schemas.microsoft.com/office/word/2010/wordml" xmlns:w15="http://schemas.microsoft.com/office/word/2012/wordml" xmlns:w16cex="http://schemas.microsoft.com/office/word/2018/wordml/cex" xmlns:w16cid="http://schemas.microsoft.com/office/word/2016/wordml/cid" xmlns:w16="http://schemas.microsoft.com/office/word/2018/wordml" xmlns:w16sdtdh="http://schemas.microsoft.com/office/word/2020/wordml/sdtdatahash" xmlns:w16se="http://schemas.microsoft.com/office/word/2015/wordml/symex" xmlns:wpg="http://schemas.microsoft.com/office/word/2010/wordprocessingGroup" xmlns:wpi="http://schemas.microsoft.com/office/word/2010/wordprocessingInk" xmlns:wne="http://schemas.microsoft.com/office/word/2006/wordml" xmlns:wps="http://schemas.microsoft.com/office/word/2010/wordprocessingShape" mc:Ignorable="w14 w15 w16se w16cid w16 w16cex w16sdtdh wp14">
   <w:abstractNum w:abstractNumId="0" w15:restartNumberingAfterBreak="0">
     <w:nsid w:val="0138663E"/>
     <w:multiLevelType w:val="hybridMultilevel"/>
@@ -564,6 +507,345 @@
     </w:lvl>
   </w:abstractNum>
   <w:abstractNum w:abstractNumId="1" w15:restartNumberingAfterBreak="0">
+    <w:nsid w:val="263206CA"/>
+    <w:multiLevelType w:val="hybridMultilevel"/>
+    <w:tmpl w:val="45206808"/>
+    <w:lvl w:ilvl="0" w:tplc="04090001">
+      <w:start w:val="1"/>
+      <w:numFmt w:val="bullet"/>
+      <w:lvlText w:val=""/>
+      <w:lvlJc w:val="left"/>
+      <w:pPr>
+        <w:ind w:left="720" w:hanging="360"/>
+      </w:pPr>
+      <w:rPr>
+        <w:rFonts w:ascii="Symbol" w:hAnsi="Symbol" w:hint="default"/>
+      </w:rPr>
+    </w:lvl>
+    <w:lvl w:ilvl="1" w:tplc="04090003" w:tentative="1">
+      <w:start w:val="1"/>
+      <w:numFmt w:val="bullet"/>
+      <w:lvlText w:val="o"/>
+      <w:lvlJc w:val="left"/>
+      <w:pPr>
+        <w:ind w:left="1440" w:hanging="360"/>
+      </w:pPr>
+      <w:rPr>
+        <w:rFonts w:ascii="Courier New" w:hAnsi="Courier New" w:cs="Courier New" w:hint="default"/>
+      </w:rPr>
+    </w:lvl>
+    <w:lvl w:ilvl="2" w:tplc="04090005" w:tentative="1">
+      <w:start w:val="1"/>
+      <w:numFmt w:val="bullet"/>
+      <w:lvlText w:val=""/>
+      <w:lvlJc w:val="left"/>
+      <w:pPr>
+        <w:ind w:left="2160" w:hanging="360"/>
+      </w:pPr>
+      <w:rPr>
+        <w:rFonts w:ascii="Wingdings" w:hAnsi="Wingdings" w:hint="default"/>
+      </w:rPr>
+    </w:lvl>
+    <w:lvl w:ilvl="3" w:tplc="04090001" w:tentative="1">
+      <w:start w:val="1"/>
+      <w:numFmt w:val="bullet"/>
+      <w:lvlText w:val=""/>
+      <w:lvlJc w:val="left"/>
+      <w:pPr>
+        <w:ind w:left="2880" w:hanging="360"/>
+      </w:pPr>
+      <w:rPr>
+        <w:rFonts w:ascii="Symbol" w:hAnsi="Symbol" w:hint="default"/>
+      </w:rPr>
+    </w:lvl>
+    <w:lvl w:ilvl="4" w:tplc="04090003" w:tentative="1">
+      <w:start w:val="1"/>
+      <w:numFmt w:val="bullet"/>
+      <w:lvlText w:val="o"/>
+      <w:lvlJc w:val="left"/>
+      <w:pPr>
+        <w:ind w:left="3600" w:hanging="360"/>
+      </w:pPr>
+      <w:rPr>
+        <w:rFonts w:ascii="Courier New" w:hAnsi="Courier New" w:cs="Courier New" w:hint="default"/>
+      </w:rPr>
+    </w:lvl>
+    <w:lvl w:ilvl="5" w:tplc="04090005" w:tentative="1">
+      <w:start w:val="1"/>
+      <w:numFmt w:val="bullet"/>
+      <w:lvlText w:val=""/>
+      <w:lvlJc w:val="left"/>
+      <w:pPr>
+        <w:ind w:left="4320" w:hanging="360"/>
+      </w:pPr>
+      <w:rPr>
+        <w:rFonts w:ascii="Wingdings" w:hAnsi="Wingdings" w:hint="default"/>
+      </w:rPr>
+    </w:lvl>
+    <w:lvl w:ilvl="6" w:tplc="04090001" w:tentative="1">
+      <w:start w:val="1"/>
+      <w:numFmt w:val="bullet"/>
+      <w:lvlText w:val=""/>
+      <w:lvlJc w:val="left"/>
+      <w:pPr>
+        <w:ind w:left="5040" w:hanging="360"/>
+      </w:pPr>
+      <w:rPr>
+        <w:rFonts w:ascii="Symbol" w:hAnsi="Symbol" w:hint="default"/>
+      </w:rPr>
+    </w:lvl>
+    <w:lvl w:ilvl="7" w:tplc="04090003" w:tentative="1">
+      <w:start w:val="1"/>
+      <w:numFmt w:val="bullet"/>
+      <w:lvlText w:val="o"/>
+      <w:lvlJc w:val="left"/>
+      <w:pPr>
+        <w:ind w:left="5760" w:hanging="360"/>
+      </w:pPr>
+      <w:rPr>
+        <w:rFonts w:ascii="Courier New" w:hAnsi="Courier New" w:cs="Courier New" w:hint="default"/>
+      </w:rPr>
+    </w:lvl>
+    <w:lvl w:ilvl="8" w:tplc="04090005" w:tentative="1">
+      <w:start w:val="1"/>
+      <w:numFmt w:val="bullet"/>
+      <w:lvlText w:val=""/>
+      <w:lvlJc w:val="left"/>
+      <w:pPr>
+        <w:ind w:left="6480" w:hanging="360"/>
+      </w:pPr>
+      <w:rPr>
+        <w:rFonts w:ascii="Wingdings" w:hAnsi="Wingdings" w:hint="default"/>
+      </w:rPr>
+    </w:lvl>
+  </w:abstractNum>
+  <w:abstractNum w:abstractNumId="2" w15:restartNumberingAfterBreak="0">
+    <w:nsid w:val="26D43E2C"/>
+    <w:multiLevelType w:val="hybridMultilevel"/>
+    <w:tmpl w:val="C6182B28"/>
+    <w:lvl w:ilvl="0" w:tplc="368AD21A">
+      <w:start w:val="1"/>
+      <w:numFmt w:val="bullet"/>
+      <w:lvlText w:val="þ"/>
+      <w:lvlJc w:val="left"/>
+      <w:pPr>
+        <w:ind w:left="720" w:hanging="360"/>
+      </w:pPr>
+      <w:rPr>
+        <w:rFonts w:ascii="Wingdings" w:hAnsi="Wingdings" w:hint="default"/>
+      </w:rPr>
+    </w:lvl>
+    <w:lvl w:ilvl="1" w:tplc="FFFFFFFF" w:tentative="1">
+      <w:start w:val="1"/>
+      <w:numFmt w:val="bullet"/>
+      <w:lvlText w:val="o"/>
+      <w:lvlJc w:val="left"/>
+      <w:pPr>
+        <w:ind w:left="1440" w:hanging="360"/>
+      </w:pPr>
+      <w:rPr>
+        <w:rFonts w:ascii="Courier New" w:hAnsi="Courier New" w:cs="Courier New" w:hint="default"/>
+      </w:rPr>
+    </w:lvl>
+    <w:lvl w:ilvl="2" w:tplc="FFFFFFFF" w:tentative="1">
+      <w:start w:val="1"/>
+      <w:numFmt w:val="bullet"/>
+      <w:lvlText w:val=""/>
+      <w:lvlJc w:val="left"/>
+      <w:pPr>
+        <w:ind w:left="2160" w:hanging="360"/>
+      </w:pPr>
+      <w:rPr>
+        <w:rFonts w:ascii="Wingdings" w:hAnsi="Wingdings" w:hint="default"/>
+      </w:rPr>
+    </w:lvl>
+    <w:lvl w:ilvl="3" w:tplc="FFFFFFFF" w:tentative="1">
+      <w:start w:val="1"/>
+      <w:numFmt w:val="bullet"/>
+      <w:lvlText w:val=""/>
+      <w:lvlJc w:val="left"/>
+      <w:pPr>
+        <w:ind w:left="2880" w:hanging="360"/>
+      </w:pPr>
+      <w:rPr>
+        <w:rFonts w:ascii="Symbol" w:hAnsi="Symbol" w:hint="default"/>
+      </w:rPr>
+    </w:lvl>
+    <w:lvl w:ilvl="4" w:tplc="FFFFFFFF" w:tentative="1">
+      <w:start w:val="1"/>
+      <w:numFmt w:val="bullet"/>
+      <w:lvlText w:val="o"/>
+      <w:lvlJc w:val="left"/>
+      <w:pPr>
+        <w:ind w:left="3600" w:hanging="360"/>
+      </w:pPr>
+      <w:rPr>
+        <w:rFonts w:ascii="Courier New" w:hAnsi="Courier New" w:cs="Courier New" w:hint="default"/>
+      </w:rPr>
+    </w:lvl>
+    <w:lvl w:ilvl="5" w:tplc="FFFFFFFF" w:tentative="1">
+      <w:start w:val="1"/>
+      <w:numFmt w:val="bullet"/>
+      <w:lvlText w:val=""/>
+      <w:lvlJc w:val="left"/>
+      <w:pPr>
+        <w:ind w:left="4320" w:hanging="360"/>
+      </w:pPr>
+      <w:rPr>
+        <w:rFonts w:ascii="Wingdings" w:hAnsi="Wingdings" w:hint="default"/>
+      </w:rPr>
+    </w:lvl>
+    <w:lvl w:ilvl="6" w:tplc="FFFFFFFF" w:tentative="1">
+      <w:start w:val="1"/>
+      <w:numFmt w:val="bullet"/>
+      <w:lvlText w:val=""/>
+      <w:lvlJc w:val="left"/>
+      <w:pPr>
+        <w:ind w:left="5040" w:hanging="360"/>
+      </w:pPr>
+      <w:rPr>
+        <w:rFonts w:ascii="Symbol" w:hAnsi="Symbol" w:hint="default"/>
+      </w:rPr>
+    </w:lvl>
+    <w:lvl w:ilvl="7" w:tplc="FFFFFFFF" w:tentative="1">
+      <w:start w:val="1"/>
+      <w:numFmt w:val="bullet"/>
+      <w:lvlText w:val="o"/>
+      <w:lvlJc w:val="left"/>
+      <w:pPr>
+        <w:ind w:left="5760" w:hanging="360"/>
+      </w:pPr>
+      <w:rPr>
+        <w:rFonts w:ascii="Courier New" w:hAnsi="Courier New" w:cs="Courier New" w:hint="default"/>
+      </w:rPr>
+    </w:lvl>
+    <w:lvl w:ilvl="8" w:tplc="FFFFFFFF" w:tentative="1">
+      <w:start w:val="1"/>
+      <w:numFmt w:val="bullet"/>
+      <w:lvlText w:val=""/>
+      <w:lvlJc w:val="left"/>
+      <w:pPr>
+        <w:ind w:left="6480" w:hanging="360"/>
+      </w:pPr>
+      <w:rPr>
+        <w:rFonts w:ascii="Wingdings" w:hAnsi="Wingdings" w:hint="default"/>
+      </w:rPr>
+    </w:lvl>
+  </w:abstractNum>
+  <w:abstractNum w:abstractNumId="3" w15:restartNumberingAfterBreak="0">
+    <w:nsid w:val="41843077"/>
+    <w:multiLevelType w:val="hybridMultilevel"/>
+    <w:tmpl w:val="F5EE2B8C"/>
+    <w:lvl w:ilvl="0" w:tplc="BB86A32E">
+      <w:start w:val="1"/>
+      <w:numFmt w:val="bullet"/>
+      <w:lvlText w:val=""/>
+      <w:lvlJc w:val="left"/>
+      <w:pPr>
+        <w:ind w:left="720" w:hanging="360"/>
+      </w:pPr>
+      <w:rPr>
+        <w:rFonts w:ascii="Wingdings" w:hAnsi="Wingdings" w:hint="default"/>
+      </w:rPr>
+    </w:lvl>
+    <w:lvl w:ilvl="1" w:tplc="04090003" w:tentative="1">
+      <w:start w:val="1"/>
+      <w:numFmt w:val="bullet"/>
+      <w:lvlText w:val="o"/>
+      <w:lvlJc w:val="left"/>
+      <w:pPr>
+        <w:ind w:left="1440" w:hanging="360"/>
+      </w:pPr>
+      <w:rPr>
+        <w:rFonts w:ascii="Courier New" w:hAnsi="Courier New" w:cs="Courier New" w:hint="default"/>
+      </w:rPr>
+    </w:lvl>
+    <w:lvl w:ilvl="2" w:tplc="04090005" w:tentative="1">
+      <w:start w:val="1"/>
+      <w:numFmt w:val="bullet"/>
+      <w:lvlText w:val=""/>
+      <w:lvlJc w:val="left"/>
+      <w:pPr>
+        <w:ind w:left="2160" w:hanging="360"/>
+      </w:pPr>
+      <w:rPr>
+        <w:rFonts w:ascii="Wingdings" w:hAnsi="Wingdings" w:hint="default"/>
+      </w:rPr>
+    </w:lvl>
+    <w:lvl w:ilvl="3" w:tplc="04090001" w:tentative="1">
+      <w:start w:val="1"/>
+      <w:numFmt w:val="bullet"/>
+      <w:lvlText w:val=""/>
+      <w:lvlJc w:val="left"/>
+      <w:pPr>
+        <w:ind w:left="2880" w:hanging="360"/>
+      </w:pPr>
+      <w:rPr>
+        <w:rFonts w:ascii="Symbol" w:hAnsi="Symbol" w:hint="default"/>
+      </w:rPr>
+    </w:lvl>
+    <w:lvl w:ilvl="4" w:tplc="04090003" w:tentative="1">
+      <w:start w:val="1"/>
+      <w:numFmt w:val="bullet"/>
+      <w:lvlText w:val="o"/>
+      <w:lvlJc w:val="left"/>
+      <w:pPr>
+        <w:ind w:left="3600" w:hanging="360"/>
+      </w:pPr>
+      <w:rPr>
+        <w:rFonts w:ascii="Courier New" w:hAnsi="Courier New" w:cs="Courier New" w:hint="default"/>
+      </w:rPr>
+    </w:lvl>
+    <w:lvl w:ilvl="5" w:tplc="04090005" w:tentative="1">
+      <w:start w:val="1"/>
+      <w:numFmt w:val="bullet"/>
+      <w:lvlText w:val=""/>
+      <w:lvlJc w:val="left"/>
+      <w:pPr>
+        <w:ind w:left="4320" w:hanging="360"/>
+      </w:pPr>
+      <w:rPr>
+        <w:rFonts w:ascii="Wingdings" w:hAnsi="Wingdings" w:hint="default"/>
+      </w:rPr>
+    </w:lvl>
+    <w:lvl w:ilvl="6" w:tplc="04090001" w:tentative="1">
+      <w:start w:val="1"/>
+      <w:numFmt w:val="bullet"/>
+      <w:lvlText w:val=""/>
+      <w:lvlJc w:val="left"/>
+      <w:pPr>
+        <w:ind w:left="5040" w:hanging="360"/>
+      </w:pPr>
+      <w:rPr>
+        <w:rFonts w:ascii="Symbol" w:hAnsi="Symbol" w:hint="default"/>
+      </w:rPr>
+    </w:lvl>
+    <w:lvl w:ilvl="7" w:tplc="04090003" w:tentative="1">
+      <w:start w:val="1"/>
+      <w:numFmt w:val="bullet"/>
+      <w:lvlText w:val="o"/>
+      <w:lvlJc w:val="left"/>
+      <w:pPr>
+        <w:ind w:left="5760" w:hanging="360"/>
+      </w:pPr>
+      <w:rPr>
+        <w:rFonts w:ascii="Courier New" w:hAnsi="Courier New" w:cs="Courier New" w:hint="default"/>
+      </w:rPr>
+    </w:lvl>
+    <w:lvl w:ilvl="8" w:tplc="04090005" w:tentative="1">
+      <w:start w:val="1"/>
+      <w:numFmt w:val="bullet"/>
+      <w:lvlText w:val=""/>
+      <w:lvlJc w:val="left"/>
+      <w:pPr>
+        <w:ind w:left="6480" w:hanging="360"/>
+      </w:pPr>
+      <w:rPr>
+        <w:rFonts w:ascii="Wingdings" w:hAnsi="Wingdings" w:hint="default"/>
+      </w:rPr>
+    </w:lvl>
+  </w:abstractNum>
+  <w:abstractNum w:abstractNumId="4" w15:restartNumberingAfterBreak="0">
     <w:nsid w:val="544A6610"/>
     <w:multiLevelType w:val="hybridMultilevel"/>
     <w:tmpl w:val="6CF2E376"/>
@@ -676,7 +958,7 @@
       </w:rPr>
     </w:lvl>
   </w:abstractNum>
-  <w:abstractNum w:abstractNumId="2" w15:restartNumberingAfterBreak="0">
+  <w:abstractNum w:abstractNumId="5" w15:restartNumberingAfterBreak="0">
     <w:nsid w:val="5D861DD9"/>
     <w:multiLevelType w:val="hybridMultilevel"/>
     <w:tmpl w:val="A13C1410"/>
@@ -789,7 +1071,7 @@
       </w:rPr>
     </w:lvl>
   </w:abstractNum>
-  <w:abstractNum w:abstractNumId="3" w15:restartNumberingAfterBreak="0">
+  <w:abstractNum w:abstractNumId="6" w15:restartNumberingAfterBreak="0">
     <w:nsid w:val="60B306FF"/>
     <w:multiLevelType w:val="hybridMultilevel"/>
     <w:tmpl w:val="4E4E7E60"/>
@@ -902,7 +1184,7 @@
       </w:rPr>
     </w:lvl>
   </w:abstractNum>
-  <w:abstractNum w:abstractNumId="4" w15:restartNumberingAfterBreak="0">
+  <w:abstractNum w:abstractNumId="7" w15:restartNumberingAfterBreak="0">
     <w:nsid w:val="623A0495"/>
     <w:multiLevelType w:val="hybridMultilevel"/>
     <w:tmpl w:val="E682C1FA"/>
@@ -1015,7 +1297,7 @@
       </w:rPr>
     </w:lvl>
   </w:abstractNum>
-  <w:abstractNum w:abstractNumId="5" w15:restartNumberingAfterBreak="0">
+  <w:abstractNum w:abstractNumId="8" w15:restartNumberingAfterBreak="0">
     <w:nsid w:val="68350EDC"/>
     <w:multiLevelType w:val="hybridMultilevel"/>
     <w:tmpl w:val="4CDC2002"/>
@@ -1104,7 +1386,7 @@
       </w:pPr>
     </w:lvl>
   </w:abstractNum>
-  <w:abstractNum w:abstractNumId="6" w15:restartNumberingAfterBreak="0">
+  <w:abstractNum w:abstractNumId="9" w15:restartNumberingAfterBreak="0">
     <w:nsid w:val="6B1E19C2"/>
     <w:multiLevelType w:val="hybridMultilevel"/>
     <w:tmpl w:val="4CDC2002"/>
@@ -1193,7 +1475,7 @@
       </w:pPr>
     </w:lvl>
   </w:abstractNum>
-  <w:abstractNum w:abstractNumId="7" w15:restartNumberingAfterBreak="0">
+  <w:abstractNum w:abstractNumId="10" w15:restartNumberingAfterBreak="0">
     <w:nsid w:val="742D40CD"/>
     <w:multiLevelType w:val="hybridMultilevel"/>
     <w:tmpl w:val="7EE80A32"/>
@@ -1307,28 +1589,37 @@
     </w:lvl>
   </w:abstractNum>
   <w:num w:numId="1" w16cid:durableId="18747797">
+    <w:abstractNumId w:val="7"/>
+  </w:num>
+  <w:num w:numId="2" w16cid:durableId="1021976951">
+    <w:abstractNumId w:val="8"/>
+  </w:num>
+  <w:num w:numId="3" w16cid:durableId="2074039473">
+    <w:abstractNumId w:val="9"/>
+  </w:num>
+  <w:num w:numId="4" w16cid:durableId="830609047">
+    <w:abstractNumId w:val="6"/>
+  </w:num>
+  <w:num w:numId="5" w16cid:durableId="848065829">
     <w:abstractNumId w:val="4"/>
   </w:num>
-  <w:num w:numId="2" w16cid:durableId="1021976951">
+  <w:num w:numId="6" w16cid:durableId="916472943">
     <w:abstractNumId w:val="5"/>
   </w:num>
-  <w:num w:numId="3" w16cid:durableId="2074039473">
-    <w:abstractNumId w:val="6"/>
-  </w:num>
-  <w:num w:numId="4" w16cid:durableId="830609047">
-    <w:abstractNumId w:val="3"/>
-  </w:num>
-  <w:num w:numId="5" w16cid:durableId="848065829">
-    <w:abstractNumId w:val="1"/>
-  </w:num>
-  <w:num w:numId="6" w16cid:durableId="916472943">
-    <w:abstractNumId w:val="2"/>
-  </w:num>
   <w:num w:numId="7" w16cid:durableId="1809274830">
-    <w:abstractNumId w:val="7"/>
+    <w:abstractNumId w:val="10"/>
   </w:num>
   <w:num w:numId="8" w16cid:durableId="2126844034">
     <w:abstractNumId w:val="0"/>
+  </w:num>
+  <w:num w:numId="9" w16cid:durableId="911475745">
+    <w:abstractNumId w:val="1"/>
+  </w:num>
+  <w:num w:numId="10" w16cid:durableId="1859076845">
+    <w:abstractNumId w:val="2"/>
+  </w:num>
+  <w:num w:numId="11" w16cid:durableId="978609607">
+    <w:abstractNumId w:val="3"/>
   </w:num>
 </w:numbering>
 </file>

</xml_diff>

<commit_message>
Fixed the child config panel where e the Use Default Color checkbax and the accompanying Color button where not in sync.
</commit_message>
<xml_diff>
--- a/Osprey/Osprey Notes.docx
+++ b/Osprey/Osprey Notes.docx
@@ -2,383 +2,24 @@
 <file path=word/document.xml><?xml version="1.0" encoding="utf-8"?>
 <w:document xmlns:wpc="http://schemas.microsoft.com/office/word/2010/wordprocessingCanvas" xmlns:cx="http://schemas.microsoft.com/office/drawing/2014/chartex" xmlns:cx1="http://schemas.microsoft.com/office/drawing/2015/9/8/chartex" xmlns:cx2="http://schemas.microsoft.com/office/drawing/2015/10/21/chartex" xmlns:cx3="http://schemas.microsoft.com/office/drawing/2016/5/9/chartex" xmlns:cx4="http://schemas.microsoft.com/office/drawing/2016/5/10/chartex" xmlns:cx5="http://schemas.microsoft.com/office/drawing/2016/5/11/chartex" xmlns:cx6="http://schemas.microsoft.com/office/drawing/2016/5/12/chartex" xmlns:cx7="http://schemas.microsoft.com/office/drawing/2016/5/13/chartex" xmlns:cx8="http://schemas.microsoft.com/office/drawing/2016/5/14/chartex" xmlns:mc="http://schemas.openxmlformats.org/markup-compatibility/2006" xmlns:aink="http://schemas.microsoft.com/office/drawing/2016/ink" xmlns:am3d="http://schemas.microsoft.com/office/drawing/2017/model3d" xmlns:o="urn:schemas-microsoft-com:office:office" xmlns:oel="http://schemas.microsoft.com/office/2019/extlst" xmlns:r="http://schemas.openxmlformats.org/officeDocument/2006/relationships" xmlns:m="http://schemas.openxmlformats.org/officeDocument/2006/math" xmlns:v="urn:schemas-microsoft-com:vml" xmlns:wp14="http://schemas.microsoft.com/office/word/2010/wordprocessingDrawing" xmlns:wp="http://schemas.openxmlformats.org/drawingml/2006/wordprocessingDrawing" xmlns:w10="urn:schemas-microsoft-com:office:word" xmlns:w="http://schemas.openxmlformats.org/wordprocessingml/2006/main" xmlns:w14="http://schemas.microsoft.com/office/word/2010/wordml" xmlns:w15="http://schemas.microsoft.com/office/word/2012/wordml" xmlns:w16cex="http://schemas.microsoft.com/office/word/2018/wordml/cex" xmlns:w16cid="http://schemas.microsoft.com/office/word/2016/wordml/cid" xmlns:w16="http://schemas.microsoft.com/office/word/2018/wordml" xmlns:w16sdtdh="http://schemas.microsoft.com/office/word/2020/wordml/sdtdatahash" xmlns:w16se="http://schemas.microsoft.com/office/word/2015/wordml/symex" xmlns:wpg="http://schemas.microsoft.com/office/word/2010/wordprocessingGroup" xmlns:wpi="http://schemas.microsoft.com/office/word/2010/wordprocessingInk" xmlns:wne="http://schemas.microsoft.com/office/word/2006/wordml" xmlns:wps="http://schemas.microsoft.com/office/word/2010/wordprocessingShape" mc:Ignorable="w14 w15 w16se w16cid w16 w16cex w16sdtdh wp14">
   <w:body>
-    <w:tbl>
-      <w:tblPr>
-        <w:tblStyle w:val="TableGrid"/>
-        <w:tblW w:w="0" w:type="auto"/>
-        <w:tblLook w:val="04A0" w:firstRow="1" w:lastRow="0" w:firstColumn="1" w:lastColumn="0" w:noHBand="0" w:noVBand="1"/>
-      </w:tblPr>
-      <w:tblGrid>
-        <w:gridCol w:w="5756"/>
-        <w:gridCol w:w="5757"/>
-        <w:gridCol w:w="5757"/>
-      </w:tblGrid>
-      <w:tr>
-        <w:tc>
-          <w:tcPr>
-            <w:tcW w:w="5756" w:type="dxa"/>
-          </w:tcPr>
-          <w:p>
-            <w:r>
-              <w:t>Checked</w:t>
-            </w:r>
-          </w:p>
-        </w:tc>
-        <w:tc>
-          <w:tcPr>
-            <w:tcW w:w="5757" w:type="dxa"/>
-          </w:tcPr>
-          <w:p>
-            <w:r>
-              <w:t>How is the default determined.</w:t>
-            </w:r>
-          </w:p>
-        </w:tc>
-        <w:tc>
-          <w:tcPr>
-            <w:tcW w:w="5757" w:type="dxa"/>
-          </w:tcPr>
-          <w:p/>
-        </w:tc>
-      </w:tr>
-      <w:tr>
-        <w:tc>
-          <w:tcPr>
-            <w:tcW w:w="5756" w:type="dxa"/>
-          </w:tcPr>
-          <w:p>
-            <w:r>
-              <w:t>Unchecked</w:t>
-            </w:r>
-          </w:p>
-        </w:tc>
-        <w:tc>
-          <w:tcPr>
-            <w:tcW w:w="5757" w:type="dxa"/>
-          </w:tcPr>
-          <w:p/>
-        </w:tc>
-        <w:tc>
-          <w:tcPr>
-            <w:tcW w:w="5757" w:type="dxa"/>
-          </w:tcPr>
-          <w:p/>
-        </w:tc>
-      </w:tr>
-      <w:tr>
-        <w:tc>
-          <w:tcPr>
-            <w:tcW w:w="5756" w:type="dxa"/>
-          </w:tcPr>
-          <w:p/>
-        </w:tc>
-        <w:tc>
-          <w:tcPr>
-            <w:tcW w:w="5757" w:type="dxa"/>
-          </w:tcPr>
-          <w:p/>
-        </w:tc>
-        <w:tc>
-          <w:tcPr>
-            <w:tcW w:w="5757" w:type="dxa"/>
-          </w:tcPr>
-          <w:p/>
-        </w:tc>
-      </w:tr>
-      <w:tr>
-        <w:tc>
-          <w:tcPr>
-            <w:tcW w:w="5756" w:type="dxa"/>
-          </w:tcPr>
-          <w:p/>
-        </w:tc>
-        <w:tc>
-          <w:tcPr>
-            <w:tcW w:w="5757" w:type="dxa"/>
-          </w:tcPr>
-          <w:p/>
-        </w:tc>
-        <w:tc>
-          <w:tcPr>
-            <w:tcW w:w="5757" w:type="dxa"/>
-          </w:tcPr>
-          <w:p/>
-        </w:tc>
-      </w:tr>
-      <w:tr>
-        <w:tc>
-          <w:tcPr>
-            <w:tcW w:w="5756" w:type="dxa"/>
-          </w:tcPr>
-          <w:p/>
-        </w:tc>
-        <w:tc>
-          <w:tcPr>
-            <w:tcW w:w="5757" w:type="dxa"/>
-          </w:tcPr>
-          <w:p/>
-        </w:tc>
-        <w:tc>
-          <w:tcPr>
-            <w:tcW w:w="5757" w:type="dxa"/>
-          </w:tcPr>
-          <w:p/>
-        </w:tc>
-      </w:tr>
-    </w:tbl>
-    <w:p/>
     <w:p>
-      <w:pPr>
-        <w:rPr>
-          <w:rFonts w:ascii="Consolas" w:hAnsi="Consolas" w:cs="Consolas"/>
-          <w:color w:val="000000"/>
-          <w:sz w:val="19"/>
-          <w:szCs w:val="19"/>
-        </w:rPr>
-      </w:pPr>
       <w:r>
-        <w:t xml:space="preserve">Create a new </w:t>
-      </w:r>
-      <w:r>
-        <w:rPr>
-          <w:rFonts w:ascii="Consolas" w:hAnsi="Consolas" w:cs="Consolas"/>
-          <w:color w:val="000000"/>
-          <w:sz w:val="19"/>
-          <w:szCs w:val="19"/>
-        </w:rPr>
-        <w:t>Properties.Settings.Default.UseDefaultXmlRepo</w:t>
+        <w:t>The textbox is to short. Not very practical when first rendered.</w:t>
       </w:r>
     </w:p>
     <w:p>
       <w:r>
-        <w:t>The config Checkbox will toggle this setting. This will be persisted for subsequent sessions. UI controls will compare these settings</w:t>
-      </w:r>
-    </w:p>
-    <w:p>
-      <w:pPr>
-        <w:pStyle w:val="ListParagraph"/>
-        <w:numPr>
-          <w:ilvl w:val="0"/>
-          <w:numId w:val="10"/>
-        </w:numPr>
-        <w:rPr>
-          <w:rFonts w:ascii="Consolas" w:hAnsi="Consolas" w:cs="Consolas"/>
-          <w:color w:val="000000"/>
-          <w:sz w:val="19"/>
-          <w:szCs w:val="19"/>
-        </w:rPr>
-      </w:pPr>
-      <w:r>
-        <w:rPr>
-          <w:rFonts w:ascii="Consolas" w:hAnsi="Consolas" w:cs="Consolas"/>
-          <w:color w:val="000000"/>
-          <w:sz w:val="19"/>
-          <w:szCs w:val="19"/>
-        </w:rPr>
-        <w:t xml:space="preserve">Properties.Settings.Default.UseDefaultXmlRepo </w:t>
-      </w:r>
-    </w:p>
-    <w:p>
-      <w:pPr>
-        <w:pStyle w:val="ListParagraph"/>
-        <w:numPr>
-          <w:ilvl w:val="0"/>
-          <w:numId w:val="10"/>
-        </w:numPr>
-        <w:rPr>
-          <w:rFonts w:ascii="Consolas" w:hAnsi="Consolas" w:cs="Consolas"/>
-          <w:color w:val="000000"/>
-          <w:sz w:val="19"/>
-          <w:szCs w:val="19"/>
-        </w:rPr>
-      </w:pPr>
-      <w:r>
-        <w:rPr>
-          <w:rFonts w:ascii="Consolas" w:hAnsi="Consolas" w:cs="Consolas"/>
-          <w:color w:val="000000"/>
-          <w:sz w:val="19"/>
-          <w:szCs w:val="19"/>
-        </w:rPr>
-        <w:t>Properties.Settings.Default.AltXmlRepository</w:t>
-      </w:r>
-    </w:p>
-    <w:p>
-      <w:pPr>
-        <w:pStyle w:val="ListParagraph"/>
-        <w:numPr>
-          <w:ilvl w:val="0"/>
-          <w:numId w:val="10"/>
-        </w:numPr>
-      </w:pPr>
-      <w:r>
-        <w:t>Change the &lt;Default&gt; button for the color picker to a check box-like the parent form’s &lt;Use Default Path&gt;</w:t>
+        <w:t>Run once functionality to migrate file from V2 location to V3</w:t>
       </w:r>
     </w:p>
     <w:p>
       <w:r>
-        <w:t xml:space="preserve">Implement the Default functionality. </w:t>
-      </w:r>
-    </w:p>
-    <w:p>
-      <w:pPr>
-        <w:pStyle w:val="ListParagraph"/>
-        <w:numPr>
-          <w:ilvl w:val="0"/>
-          <w:numId w:val="11"/>
-        </w:numPr>
-      </w:pPr>
-      <w:r>
-        <w:t xml:space="preserve">How do I store the “Use Default” value? </w:t>
-      </w:r>
-    </w:p>
-    <w:p>
-      <w:pPr>
-        <w:pStyle w:val="ListParagraph"/>
-        <w:numPr>
-          <w:ilvl w:val="0"/>
-          <w:numId w:val="11"/>
-        </w:numPr>
-      </w:pPr>
-      <w:r>
-        <w:t xml:space="preserve">How do I read and use this setting? </w:t>
-      </w:r>
-    </w:p>
-    <w:p>
-      <w:pPr>
-        <w:pStyle w:val="ListParagraph"/>
-        <w:numPr>
-          <w:ilvl w:val="0"/>
-          <w:numId w:val="11"/>
-        </w:numPr>
-      </w:pPr>
-      <w:r>
-        <w:t xml:space="preserve">Look at line 516. </w:t>
-      </w:r>
-    </w:p>
-    <w:p>
-      <w:pPr>
-        <w:pStyle w:val="ListParagraph"/>
-        <w:numPr>
-          <w:ilvl w:val="0"/>
-          <w:numId w:val="11"/>
-        </w:numPr>
-      </w:pPr>
-      <w:r>
-        <w:drawing>
-          <wp:inline distT="0" distB="0" distL="0" distR="0" wp14:anchorId="0897C4CC" wp14:editId="41658606">
-            <wp:extent cx="7773485" cy="1200318"/>
-            <wp:effectExtent l="0" t="0" r="0" b="0"/>
-            <wp:docPr id="3" name="Picture 3" descr="Text&#10;&#10;Description automatically generated with medium confidence"/>
-            <wp:cNvGraphicFramePr>
-              <a:graphicFrameLocks xmlns:a="http://schemas.openxmlformats.org/drawingml/2006/main" noChangeAspect="1"/>
-            </wp:cNvGraphicFramePr>
-            <a:graphic xmlns:a="http://schemas.openxmlformats.org/drawingml/2006/main">
-              <a:graphicData uri="http://schemas.openxmlformats.org/drawingml/2006/picture">
-                <pic:pic xmlns:pic="http://schemas.openxmlformats.org/drawingml/2006/picture">
-                  <pic:nvPicPr>
-                    <pic:cNvPr id="3" name="Picture 3" descr="Text&#10;&#10;Description automatically generated with medium confidence"/>
-                    <pic:cNvPicPr/>
-                  </pic:nvPicPr>
-                  <pic:blipFill>
-                    <a:blip r:embed="rId5"/>
-                    <a:stretch>
-                      <a:fillRect/>
-                    </a:stretch>
-                  </pic:blipFill>
-                  <pic:spPr>
-                    <a:xfrm>
-                      <a:off x="0" y="0"/>
-                      <a:ext cx="7773485" cy="1200318"/>
-                    </a:xfrm>
-                    <a:prstGeom prst="rect">
-                      <a:avLst/>
-                    </a:prstGeom>
-                  </pic:spPr>
-                </pic:pic>
-              </a:graphicData>
-            </a:graphic>
-          </wp:inline>
-        </w:drawing>
+        <w:t>Always on top option.</w:t>
       </w:r>
     </w:p>
     <w:p>
       <w:r>
-        <w:lastRenderedPageBreak/>
-        <w:drawing>
-          <wp:inline distT="0" distB="0" distL="0" distR="0" wp14:anchorId="0DDA3C1F" wp14:editId="08413BBF">
-            <wp:extent cx="8811855" cy="5268060"/>
-            <wp:effectExtent l="0" t="0" r="8890" b="8890"/>
-            <wp:docPr id="2" name="Picture 2" descr="Text&#10;&#10;Description automatically generated"/>
-            <wp:cNvGraphicFramePr>
-              <a:graphicFrameLocks xmlns:a="http://schemas.openxmlformats.org/drawingml/2006/main" noChangeAspect="1"/>
-            </wp:cNvGraphicFramePr>
-            <a:graphic xmlns:a="http://schemas.openxmlformats.org/drawingml/2006/main">
-              <a:graphicData uri="http://schemas.openxmlformats.org/drawingml/2006/picture">
-                <pic:pic xmlns:pic="http://schemas.openxmlformats.org/drawingml/2006/picture">
-                  <pic:nvPicPr>
-                    <pic:cNvPr id="2" name="Picture 2" descr="Text&#10;&#10;Description automatically generated"/>
-                    <pic:cNvPicPr/>
-                  </pic:nvPicPr>
-                  <pic:blipFill>
-                    <a:blip r:embed="rId6"/>
-                    <a:stretch>
-                      <a:fillRect/>
-                    </a:stretch>
-                  </pic:blipFill>
-                  <pic:spPr>
-                    <a:xfrm>
-                      <a:off x="0" y="0"/>
-                      <a:ext cx="8811855" cy="5268060"/>
-                    </a:xfrm>
-                    <a:prstGeom prst="rect">
-                      <a:avLst/>
-                    </a:prstGeom>
-                  </pic:spPr>
-                </pic:pic>
-              </a:graphicData>
-            </a:graphic>
-          </wp:inline>
-        </w:drawing>
-      </w:r>
-    </w:p>
-    <w:p>
-      <w:r>
-        <w:lastRenderedPageBreak/>
-        <w:drawing>
-          <wp:inline distT="0" distB="0" distL="0" distR="0" wp14:anchorId="6F6854F1" wp14:editId="108F8549">
-            <wp:extent cx="8811855" cy="5268060"/>
-            <wp:effectExtent l="0" t="0" r="8890" b="8890"/>
-            <wp:docPr id="1" name="Picture 1" descr="Text&#10;&#10;Description automatically generated"/>
-            <wp:cNvGraphicFramePr>
-              <a:graphicFrameLocks xmlns:a="http://schemas.openxmlformats.org/drawingml/2006/main" noChangeAspect="1"/>
-            </wp:cNvGraphicFramePr>
-            <a:graphic xmlns:a="http://schemas.openxmlformats.org/drawingml/2006/main">
-              <a:graphicData uri="http://schemas.openxmlformats.org/drawingml/2006/picture">
-                <pic:pic xmlns:pic="http://schemas.openxmlformats.org/drawingml/2006/picture">
-                  <pic:nvPicPr>
-                    <pic:cNvPr id="1" name="Picture 1" descr="Text&#10;&#10;Description automatically generated"/>
-                    <pic:cNvPicPr/>
-                  </pic:nvPicPr>
-                  <pic:blipFill>
-                    <a:blip r:embed="rId6"/>
-                    <a:stretch>
-                      <a:fillRect/>
-                    </a:stretch>
-                  </pic:blipFill>
-                  <pic:spPr>
-                    <a:xfrm>
-                      <a:off x="0" y="0"/>
-                      <a:ext cx="8811855" cy="5268060"/>
-                    </a:xfrm>
-                    <a:prstGeom prst="rect">
-                      <a:avLst/>
-                    </a:prstGeom>
-                  </pic:spPr>
-                </pic:pic>
-              </a:graphicData>
-            </a:graphic>
-          </wp:inline>
-        </w:drawing>
+        <w:t>Detect backspace and arrows?</w:t>
       </w:r>
     </w:p>
     <w:sectPr>

</xml_diff>

<commit_message>
temp commit. working on the splitter width upon horizontal.
</commit_message>
<xml_diff>
--- a/Osprey/Osprey Notes.docx
+++ b/Osprey/Osprey Notes.docx
@@ -4,10 +4,12 @@
   <w:body>
     <w:p>
       <w:r>
-        <w:t>There is a “ding” when creating a new folder and a new folder group.</w:t>
+        <w:t>DELETE:</w:t>
       </w:r>
+    </w:p>
+    <w:p>
       <w:r>
-        <w:t xml:space="preserve"> Enter button.</w:t>
+        <w:t xml:space="preserve">FILE -&gt; Ad Hoc Test </w:t>
       </w:r>
     </w:p>
     <w:p/>

</xml_diff>

<commit_message>
reconcile unknown file changes. I don't understand why all these files need to be staged. I think these are extraneous files i removed.
</commit_message>
<xml_diff>
--- a/Osprey/Osprey Notes.docx
+++ b/Osprey/Osprey Notes.docx
@@ -4,25 +4,38 @@
   <w:body>
     <w:p>
       <w:r>
-        <w:t>DELETE:</w:t>
+        <w:t xml:space="preserve">set child height to 290 before </w:t>
+      </w:r>
+      <w:proofErr w:type="spellStart"/>
+      <w:proofErr w:type="gramStart"/>
+      <w:r>
+        <w:t>layout.horizontal</w:t>
+      </w:r>
+      <w:proofErr w:type="spellEnd"/>
+      <w:proofErr w:type="gramEnd"/>
+      <w:r>
+        <w:t>. that fixes the splitter panel problem.</w:t>
       </w:r>
     </w:p>
     <w:p>
+      <w:proofErr w:type="gramStart"/>
       <w:r>
-        <w:t xml:space="preserve">FILE -&gt; Ad Hoc Test </w:t>
+        <w:t>But,</w:t>
+      </w:r>
+      <w:proofErr w:type="gramEnd"/>
+      <w:r>
+        <w:t xml:space="preserve"> the </w:t>
+      </w:r>
+      <w:proofErr w:type="spellStart"/>
+      <w:r>
+        <w:t>TS_TextboxURI</w:t>
+      </w:r>
+      <w:proofErr w:type="spellEnd"/>
+      <w:r>
+        <w:t xml:space="preserve"> width remains the same. the child resize does not fire as expected when the width is set to 290.</w:t>
       </w:r>
     </w:p>
     <w:p/>
-    <w:p>
-      <w:r>
-        <w:t>Run once functionality to migrate file from V2 location to V3</w:t>
-      </w:r>
-    </w:p>
-    <w:p>
-      <w:r>
-        <w:t>Always on top option.</w:t>
-      </w:r>
-    </w:p>
     <w:sectPr>
       <w:pgSz w:w="20160" w:h="12240" w:orient="landscape" w:code="5"/>
       <w:pgMar w:top="1440" w:right="1440" w:bottom="1440" w:left="1440" w:header="720" w:footer="720" w:gutter="0"/>

</xml_diff>